<commit_message>
Alle code geformateerd en door een php validator gegooid, maar alles was goed.
</commit_message>
<xml_diff>
--- a/applicatie/raw/Opleverdocument.docx
+++ b/applicatie/raw/Opleverdocument.docx
@@ -185,7 +185,7 @@
         </w:numPr>
         <w:ind w:left="576"/>
       </w:pPr>
-      <w:bookmarkStart w:id="0" w:name="_Toc120274776"/>
+      <w:bookmarkStart w:id="0" w:name="_Toc123644169"/>
       <w:r>
         <w:lastRenderedPageBreak/>
         <w:t>I</w:t>
@@ -229,7 +229,7 @@
           <w:r>
             <w:fldChar w:fldCharType="separate"/>
           </w:r>
-          <w:hyperlink w:anchor="_Toc120274776" w:history="1">
+          <w:hyperlink w:anchor="_Toc123644169" w:history="1">
             <w:r>
               <w:rPr>
                 <w:rStyle w:val="Hyperlink"/>
@@ -252,7 +252,7 @@
               <w:rPr>
                 <w:webHidden/>
               </w:rPr>
-              <w:instrText xml:space="preserve"> PAGEREF _Toc120274776 \h </w:instrText>
+              <w:instrText xml:space="preserve"> PAGEREF _Toc123644169 \h </w:instrText>
             </w:r>
             <w:r>
               <w:rPr>
@@ -289,7 +289,7 @@
               <w:lang w:val="en-GB" w:eastAsia="en-GB"/>
             </w:rPr>
           </w:pPr>
-          <w:hyperlink w:anchor="_Toc120274777" w:history="1">
+          <w:hyperlink w:anchor="_Toc123644170" w:history="1">
             <w:r>
               <w:rPr>
                 <w:rStyle w:val="Hyperlink"/>
@@ -327,7 +327,7 @@
               <w:rPr>
                 <w:webHidden/>
               </w:rPr>
-              <w:instrText xml:space="preserve"> PAGEREF _Toc120274777 \h </w:instrText>
+              <w:instrText xml:space="preserve"> PAGEREF _Toc123644170 \h </w:instrText>
             </w:r>
             <w:r>
               <w:rPr>
@@ -364,7 +364,7 @@
               <w:lang w:val="en-GB" w:eastAsia="en-GB"/>
             </w:rPr>
           </w:pPr>
-          <w:hyperlink w:anchor="_Toc120274778" w:history="1">
+          <w:hyperlink w:anchor="_Toc123644171" w:history="1">
             <w:r>
               <w:rPr>
                 <w:rStyle w:val="Hyperlink"/>
@@ -402,7 +402,7 @@
               <w:rPr>
                 <w:webHidden/>
               </w:rPr>
-              <w:instrText xml:space="preserve"> PAGEREF _Toc120274778 \h </w:instrText>
+              <w:instrText xml:space="preserve"> PAGEREF _Toc123644171 \h </w:instrText>
             </w:r>
             <w:r>
               <w:rPr>
@@ -419,7 +419,7 @@
               <w:rPr>
                 <w:webHidden/>
               </w:rPr>
-              <w:t>3</w:t>
+              <w:t>4</w:t>
             </w:r>
             <w:r>
               <w:rPr>
@@ -439,7 +439,7 @@
               <w:lang w:val="en-GB" w:eastAsia="en-GB"/>
             </w:rPr>
           </w:pPr>
-          <w:hyperlink w:anchor="_Toc120274779" w:history="1">
+          <w:hyperlink w:anchor="_Toc123644172" w:history="1">
             <w:r>
               <w:rPr>
                 <w:rStyle w:val="Hyperlink"/>
@@ -459,7 +459,7 @@
               <w:rPr>
                 <w:rStyle w:val="Hyperlink"/>
               </w:rPr>
-              <w:t>Alle mid-fi wireframes’s met de echte uitwerking en toelichting.</w:t>
+              <w:t>Bronnen</w:t>
             </w:r>
             <w:r>
               <w:rPr>
@@ -477,7 +477,7 @@
               <w:rPr>
                 <w:webHidden/>
               </w:rPr>
-              <w:instrText xml:space="preserve"> PAGEREF _Toc120274779 \h </w:instrText>
+              <w:instrText xml:space="preserve"> PAGEREF _Toc123644172 \h </w:instrText>
             </w:r>
             <w:r>
               <w:rPr>
@@ -494,82 +494,7 @@
               <w:rPr>
                 <w:webHidden/>
               </w:rPr>
-              <w:t>6</w:t>
-            </w:r>
-            <w:r>
-              <w:rPr>
-                <w:webHidden/>
-              </w:rPr>
-              <w:fldChar w:fldCharType="end"/>
-            </w:r>
-          </w:hyperlink>
-        </w:p>
-        <w:p>
-          <w:pPr>
-            <w:pStyle w:val="TOC2"/>
-            <w:rPr>
-              <w:rFonts w:eastAsiaTheme="minorEastAsia" w:cstheme="minorBidi"/>
-              <w:color w:val="auto"/>
-              <w:sz w:val="22"/>
-              <w:lang w:val="en-GB" w:eastAsia="en-GB"/>
-            </w:rPr>
-          </w:pPr>
-          <w:hyperlink w:anchor="_Toc120274780" w:history="1">
-            <w:r>
-              <w:rPr>
-                <w:rStyle w:val="Hyperlink"/>
-              </w:rPr>
-              <w:t>4.</w:t>
-            </w:r>
-            <w:r>
-              <w:rPr>
-                <w:rFonts w:eastAsiaTheme="minorEastAsia" w:cstheme="minorBidi"/>
-                <w:color w:val="auto"/>
-                <w:sz w:val="22"/>
-                <w:lang w:val="en-GB" w:eastAsia="en-GB"/>
-              </w:rPr>
-              <w:tab/>
-            </w:r>
-            <w:r>
-              <w:rPr>
-                <w:rStyle w:val="Hyperlink"/>
-              </w:rPr>
-              <w:t>Bronnen</w:t>
-            </w:r>
-            <w:r>
-              <w:rPr>
-                <w:webHidden/>
-              </w:rPr>
-              <w:tab/>
-            </w:r>
-            <w:r>
-              <w:rPr>
-                <w:webHidden/>
-              </w:rPr>
-              <w:fldChar w:fldCharType="begin"/>
-            </w:r>
-            <w:r>
-              <w:rPr>
-                <w:webHidden/>
-              </w:rPr>
-              <w:instrText xml:space="preserve"> PAGEREF _Toc120274780 \h </w:instrText>
-            </w:r>
-            <w:r>
-              <w:rPr>
-                <w:webHidden/>
-              </w:rPr>
-            </w:r>
-            <w:r>
-              <w:rPr>
-                <w:webHidden/>
-              </w:rPr>
-              <w:fldChar w:fldCharType="separate"/>
-            </w:r>
-            <w:r>
-              <w:rPr>
-                <w:webHidden/>
-              </w:rPr>
-              <w:t>18</w:t>
+              <w:t>7</w:t>
             </w:r>
             <w:r>
               <w:rPr>
@@ -589,11 +514,11 @@
         </w:p>
       </w:sdtContent>
     </w:sdt>
-    <w:bookmarkStart w:id="1" w:name="_Toc453921976" w:displacedByCustomXml="prev"/>
-    <w:bookmarkStart w:id="2" w:name="_Toc453921523" w:displacedByCustomXml="prev"/>
+    <w:bookmarkStart w:id="1" w:name="_Toc453919959" w:displacedByCustomXml="prev"/>
+    <w:bookmarkStart w:id="2" w:name="_Toc453920324" w:displacedByCustomXml="prev"/>
     <w:bookmarkStart w:id="3" w:name="_Toc453921312" w:displacedByCustomXml="prev"/>
-    <w:bookmarkStart w:id="4" w:name="_Toc453920324" w:displacedByCustomXml="prev"/>
-    <w:bookmarkStart w:id="5" w:name="_Toc453919959" w:displacedByCustomXml="prev"/>
+    <w:bookmarkStart w:id="4" w:name="_Toc453921523" w:displacedByCustomXml="prev"/>
+    <w:bookmarkStart w:id="5" w:name="_Toc453921976" w:displacedByCustomXml="prev"/>
     <w:p>
       <w:r>
         <w:br w:type="page"/>
@@ -607,7 +532,7 @@
           <w:numId w:val="27"/>
         </w:numPr>
       </w:pPr>
-      <w:bookmarkStart w:id="6" w:name="_Toc120274777"/>
+      <w:bookmarkStart w:id="6" w:name="_Toc123644170"/>
       <w:bookmarkEnd w:id="5"/>
       <w:bookmarkEnd w:id="4"/>
       <w:bookmarkEnd w:id="3"/>
@@ -630,6 +555,90 @@
         <w:t>Hij zou nu gelijk gebruikt kunnen worden door Gelre Airport, als ze dat zouden willen.</w:t>
       </w:r>
       <w:r>
+        <w:t xml:space="preserve"> Er zouden dan wel meerdere gebruikersnamen en wachtwoorden ingevoerd moeten worden, tenzij ze het met een account willen doen.</w:t>
+      </w:r>
+      <w:r>
+        <w:t xml:space="preserve"> Ik heb zo goed als ik kon alles getest en verbeterd, dus er zitten (hopelijk) geen errors meer in die ik zelf er niet ingezet heb. Zo weet de gebruiker waar hij/zij aan toe is, want anders krijgen ze wel een error, maar weten ze niet wat het betekent.</w:t>
+      </w:r>
+      <w:r>
+        <w:t xml:space="preserve"> Nu nog een paar dingetjes die je moet weten om de site goed te kunnen testen</w:t>
+      </w:r>
+      <w:r>
+        <w:t xml:space="preserve">. </w:t>
+      </w:r>
+      <w:r>
+        <w:t xml:space="preserve">Om te beginnen </w:t>
+      </w:r>
+      <w:r>
+        <w:t xml:space="preserve">wordt er bijgehouden of je ingelogd bent, zo ja, dan wordt het inlogscherm overgeslagen en kan je gelijk door naar de andere sites van de medewerker. Dit is natuurlijk niet altijd handig, dus er zit ook een uitlogknop. Deze is wel een beetje verstopt, want hij komt pas tevoorschijn als je ingelogd bent. Om de knop zo elegant mogelijk te implementeren heb ik besloten om van de titel (linksbovenin bij elke pagina) een knop te maken, als de gebruiker ingelogd is. Je kan dus naar de homepage door op home te klikken, dan blijf je ingelogd, maar je kan ook naar de homepage </w:t>
+      </w:r>
+      <w:r>
+        <w:t>én uitloggen d.m.v. de titel knop</w:t>
+      </w:r>
+      <w:r>
+        <w:t>.</w:t>
+      </w:r>
+      <w:r>
+        <w:t xml:space="preserve"> Tijdens het testen ben ik op 1 probleem gekomen</w:t>
+      </w:r>
+      <w:r>
+        <w:t xml:space="preserve"> die ik helaas niet heb kunnen oplossen. Dit probleem heeft te maken met de show_all knop. Deze knop heb ik gemaakt, omdat de performance redelijk slecht was als je de schema_passagiers site opende, dan werden er namelijk 24.000 rijen geladen. </w:t>
+      </w:r>
+      <w:r>
+        <w:t>Helaas heb ik dus nog geen manier gevonden om te kunnen sorteren op die 24.000 rijen.</w:t>
+      </w:r>
+      <w:r>
+        <w:t xml:space="preserve"> Voor de rest denk ik niet dat er heel veel toelichting nodig is, kijk gewoon een beetje rond. Wat wel nog leuk is om te doen is</w:t>
+      </w:r>
+      <w:r>
+        <w:t xml:space="preserve">, is </w:t>
+      </w:r>
+      <w:r>
+        <w:t xml:space="preserve">een sql injectie proberen uit te voeren. </w:t>
+      </w:r>
+      <w:r>
+        <w:t>Bijvoorbeeld door bij vlucht zoeken de input te veranderen naar text en de pattern weg te halen</w:t>
+      </w:r>
+      <w:r>
+        <w:t xml:space="preserve"> (dit hoort</w:t>
+      </w:r>
+      <w:r>
+        <w:t>,</w:t>
+      </w:r>
+      <w:r>
+        <w:t xml:space="preserve"> neem ik aan</w:t>
+      </w:r>
+      <w:r>
+        <w:t>,</w:t>
+      </w:r>
+      <w:r>
+        <w:t xml:space="preserve"> ook </w:t>
+      </w:r>
+      <w:r>
+        <w:t xml:space="preserve">een beetje </w:t>
+      </w:r>
+      <w:r>
+        <w:t>bij risicoanalyse)</w:t>
+      </w:r>
+      <w:r>
+        <w:t>.</w:t>
+      </w:r>
+      <w:r>
+        <w:t xml:space="preserve"> Probeer het maar eens :).</w:t>
+      </w:r>
+      <w:r>
+        <w:rPr>
+          <w:noProof/>
+        </w:rPr>
+        <w:t xml:space="preserve"> </w:t>
+      </w:r>
+      <w:r>
+        <w:rPr>
+          <w:noProof/>
+        </w:rPr>
+        <w:t>Voor de rest heb ik er eigenlijk niks meer aan toe te voegen.</w:t>
+      </w:r>
+      <w:r>
         <w:rPr>
           <w:noProof/>
         </w:rPr>
@@ -644,7 +653,7 @@
           <w:numId w:val="27"/>
         </w:numPr>
       </w:pPr>
-      <w:bookmarkStart w:id="7" w:name="_Toc120274778"/>
+      <w:bookmarkStart w:id="7" w:name="_Toc123644171"/>
       <w:r>
         <w:lastRenderedPageBreak/>
         <w:t>Verwerking user stories</w:t>
@@ -1415,6 +1424,9 @@
               <w:lastRenderedPageBreak/>
               <w:t>medewerker klikt, moet je inloggen. Zolang je niet kan inloggen ben je geen medewerker en krijg je ook geen toegang tot de functies van een medewerker.</w:t>
             </w:r>
+            <w:r>
+              <w:t xml:space="preserve"> Ook niet als je de link aanpast naar een site die eigenlijk alleen voor de medewerkers is. Je wordt dan gelijk terug gestuurd naar de home-page.</w:t>
+            </w:r>
           </w:p>
         </w:tc>
       </w:tr>
@@ -1422,11 +1434,79 @@
     <w:p/>
     <w:p>
       <w:pPr>
-        <w:ind w:left="360"/>
         <w:rPr>
           <w:noProof/>
         </w:rPr>
       </w:pPr>
+      <w:r>
+        <w:rPr>
+          <w:noProof/>
+        </w:rPr>
+        <w:br w:type="page"/>
+      </w:r>
+    </w:p>
+    <w:p/>
+    <w:p>
+      <w:pPr>
+        <w:pStyle w:val="Heading2"/>
+        <w:numPr>
+          <w:ilvl w:val="0"/>
+          <w:numId w:val="27"/>
+        </w:numPr>
+      </w:pPr>
+      <w:r>
+        <w:t>Risicoanalyse</w:t>
+      </w:r>
+    </w:p>
+    <w:p>
+      <w:pPr>
+        <w:ind w:left="709"/>
+        <w:rPr>
+          <w:noProof/>
+        </w:rPr>
+      </w:pPr>
+      <w:r>
+        <w:rPr>
+          <w:noProof/>
+        </w:rPr>
+        <w:t xml:space="preserve">Volgens het beoordelingsmodel hoeft hier niks gemaakt te worden als je in de les geredeneerd hebt. Ik heb geredeneerd over broken access control en sql-injecties en hoe deze voorkomen kunnen worden. Ik heb (geprobeerd) deze website daarom zo goed mogelijk </w:t>
+      </w:r>
+      <w:r>
+        <w:rPr>
+          <w:noProof/>
+        </w:rPr>
+        <w:t>er</w:t>
+      </w:r>
+      <w:r>
+        <w:rPr>
+          <w:noProof/>
+        </w:rPr>
+        <w:t xml:space="preserve"> </w:t>
+      </w:r>
+      <w:r>
+        <w:rPr>
+          <w:noProof/>
+        </w:rPr>
+        <w:t>tegen te beschermen.</w:t>
+      </w:r>
+      <w:r>
+        <w:rPr>
+          <w:noProof/>
+        </w:rPr>
+        <w:t xml:space="preserve"> </w:t>
+      </w:r>
+      <w:r>
+        <w:rPr>
+          <w:noProof/>
+        </w:rPr>
+        <w:t>Dit heb ik gedaan met onder andere PDO-statements en allemaal controles/ checks.</w:t>
+      </w:r>
+      <w:r>
+        <w:rPr>
+          <w:noProof/>
+        </w:rPr>
+        <w:t xml:space="preserve"> Zoals je misschien al wel hebt uitgevonden.</w:t>
+      </w:r>
     </w:p>
     <w:p>
       <w:r>
@@ -1447,7 +1527,7 @@
           <w:numId w:val="27"/>
         </w:numPr>
       </w:pPr>
-      <w:bookmarkStart w:id="8" w:name="_Toc120274780"/>
+      <w:bookmarkStart w:id="8" w:name="_Toc123644172"/>
       <w:r>
         <w:t>Bronnen</w:t>
       </w:r>
@@ -2579,6 +2659,92 @@
     </w:lvl>
   </w:abstractNum>
   <w:abstractNum w:abstractNumId="10" w15:restartNumberingAfterBreak="0">
+    <w:nsid w:val="0669077A"/>
+    <w:multiLevelType w:val="hybridMultilevel"/>
+    <w:tmpl w:val="783E5B7E"/>
+    <w:lvl w:ilvl="0" w:tplc="FFFFFFFF">
+      <w:start w:val="1"/>
+      <w:numFmt w:val="decimal"/>
+      <w:lvlText w:val="%1."/>
+      <w:lvlJc w:val="left"/>
+      <w:pPr>
+        <w:ind w:left="720" w:hanging="360"/>
+      </w:pPr>
+    </w:lvl>
+    <w:lvl w:ilvl="1" w:tplc="FFFFFFFF" w:tentative="1">
+      <w:start w:val="1"/>
+      <w:numFmt w:val="lowerLetter"/>
+      <w:lvlText w:val="%2."/>
+      <w:lvlJc w:val="left"/>
+      <w:pPr>
+        <w:ind w:left="1440" w:hanging="360"/>
+      </w:pPr>
+    </w:lvl>
+    <w:lvl w:ilvl="2" w:tplc="FFFFFFFF" w:tentative="1">
+      <w:start w:val="1"/>
+      <w:numFmt w:val="lowerRoman"/>
+      <w:lvlText w:val="%3."/>
+      <w:lvlJc w:val="right"/>
+      <w:pPr>
+        <w:ind w:left="2160" w:hanging="180"/>
+      </w:pPr>
+    </w:lvl>
+    <w:lvl w:ilvl="3" w:tplc="FFFFFFFF" w:tentative="1">
+      <w:start w:val="1"/>
+      <w:numFmt w:val="decimal"/>
+      <w:lvlText w:val="%4."/>
+      <w:lvlJc w:val="left"/>
+      <w:pPr>
+        <w:ind w:left="2880" w:hanging="360"/>
+      </w:pPr>
+    </w:lvl>
+    <w:lvl w:ilvl="4" w:tplc="FFFFFFFF" w:tentative="1">
+      <w:start w:val="1"/>
+      <w:numFmt w:val="lowerLetter"/>
+      <w:lvlText w:val="%5."/>
+      <w:lvlJc w:val="left"/>
+      <w:pPr>
+        <w:ind w:left="3600" w:hanging="360"/>
+      </w:pPr>
+    </w:lvl>
+    <w:lvl w:ilvl="5" w:tplc="FFFFFFFF" w:tentative="1">
+      <w:start w:val="1"/>
+      <w:numFmt w:val="lowerRoman"/>
+      <w:lvlText w:val="%6."/>
+      <w:lvlJc w:val="right"/>
+      <w:pPr>
+        <w:ind w:left="4320" w:hanging="180"/>
+      </w:pPr>
+    </w:lvl>
+    <w:lvl w:ilvl="6" w:tplc="FFFFFFFF" w:tentative="1">
+      <w:start w:val="1"/>
+      <w:numFmt w:val="decimal"/>
+      <w:lvlText w:val="%7."/>
+      <w:lvlJc w:val="left"/>
+      <w:pPr>
+        <w:ind w:left="5040" w:hanging="360"/>
+      </w:pPr>
+    </w:lvl>
+    <w:lvl w:ilvl="7" w:tplc="FFFFFFFF" w:tentative="1">
+      <w:start w:val="1"/>
+      <w:numFmt w:val="lowerLetter"/>
+      <w:lvlText w:val="%8."/>
+      <w:lvlJc w:val="left"/>
+      <w:pPr>
+        <w:ind w:left="5760" w:hanging="360"/>
+      </w:pPr>
+    </w:lvl>
+    <w:lvl w:ilvl="8" w:tplc="FFFFFFFF" w:tentative="1">
+      <w:start w:val="1"/>
+      <w:numFmt w:val="lowerRoman"/>
+      <w:lvlText w:val="%9."/>
+      <w:lvlJc w:val="right"/>
+      <w:pPr>
+        <w:ind w:left="6480" w:hanging="180"/>
+      </w:pPr>
+    </w:lvl>
+  </w:abstractNum>
+  <w:abstractNum w:abstractNumId="11" w15:restartNumberingAfterBreak="0">
     <w:nsid w:val="07A86832"/>
     <w:multiLevelType w:val="hybridMultilevel"/>
     <w:tmpl w:val="01428604"/>
@@ -2664,7 +2830,7 @@
       </w:pPr>
     </w:lvl>
   </w:abstractNum>
-  <w:abstractNum w:abstractNumId="11" w15:restartNumberingAfterBreak="0">
+  <w:abstractNum w:abstractNumId="12" w15:restartNumberingAfterBreak="0">
     <w:nsid w:val="09A94899"/>
     <w:multiLevelType w:val="hybridMultilevel"/>
     <w:tmpl w:val="783E5B7E"/>
@@ -2750,7 +2916,7 @@
       </w:pPr>
     </w:lvl>
   </w:abstractNum>
-  <w:abstractNum w:abstractNumId="12" w15:restartNumberingAfterBreak="0">
+  <w:abstractNum w:abstractNumId="13" w15:restartNumberingAfterBreak="0">
     <w:nsid w:val="0C927745"/>
     <w:multiLevelType w:val="hybridMultilevel"/>
     <w:tmpl w:val="EF1472EA"/>
@@ -2836,7 +3002,7 @@
       </w:pPr>
     </w:lvl>
   </w:abstractNum>
-  <w:abstractNum w:abstractNumId="13" w15:restartNumberingAfterBreak="0">
+  <w:abstractNum w:abstractNumId="14" w15:restartNumberingAfterBreak="0">
     <w:nsid w:val="156D22D1"/>
     <w:multiLevelType w:val="hybridMultilevel"/>
     <w:tmpl w:val="BC36D8D6"/>
@@ -2922,7 +3088,7 @@
       </w:pPr>
     </w:lvl>
   </w:abstractNum>
-  <w:abstractNum w:abstractNumId="14" w15:restartNumberingAfterBreak="0">
+  <w:abstractNum w:abstractNumId="15" w15:restartNumberingAfterBreak="0">
     <w:nsid w:val="177E679E"/>
     <w:multiLevelType w:val="multilevel"/>
     <w:tmpl w:val="9828B7D6"/>
@@ -3037,7 +3203,7 @@
       </w:rPr>
     </w:lvl>
   </w:abstractNum>
-  <w:abstractNum w:abstractNumId="15" w15:restartNumberingAfterBreak="0">
+  <w:abstractNum w:abstractNumId="16" w15:restartNumberingAfterBreak="0">
     <w:nsid w:val="17C52567"/>
     <w:multiLevelType w:val="hybridMultilevel"/>
     <w:tmpl w:val="191C903C"/>
@@ -3123,7 +3289,7 @@
       </w:pPr>
     </w:lvl>
   </w:abstractNum>
-  <w:abstractNum w:abstractNumId="16" w15:restartNumberingAfterBreak="0">
+  <w:abstractNum w:abstractNumId="17" w15:restartNumberingAfterBreak="0">
     <w:nsid w:val="18F34C68"/>
     <w:multiLevelType w:val="hybridMultilevel"/>
     <w:tmpl w:val="FDD2EF0E"/>
@@ -3209,7 +3375,7 @@
       </w:pPr>
     </w:lvl>
   </w:abstractNum>
-  <w:abstractNum w:abstractNumId="17" w15:restartNumberingAfterBreak="0">
+  <w:abstractNum w:abstractNumId="18" w15:restartNumberingAfterBreak="0">
     <w:nsid w:val="1D21400D"/>
     <w:multiLevelType w:val="hybridMultilevel"/>
     <w:tmpl w:val="F23EC74A"/>
@@ -3295,7 +3461,7 @@
       </w:pPr>
     </w:lvl>
   </w:abstractNum>
-  <w:abstractNum w:abstractNumId="18" w15:restartNumberingAfterBreak="0">
+  <w:abstractNum w:abstractNumId="19" w15:restartNumberingAfterBreak="0">
     <w:nsid w:val="1F45424E"/>
     <w:multiLevelType w:val="hybridMultilevel"/>
     <w:tmpl w:val="D4B0E3B0"/>
@@ -3408,7 +3574,7 @@
       </w:rPr>
     </w:lvl>
   </w:abstractNum>
-  <w:abstractNum w:abstractNumId="19" w15:restartNumberingAfterBreak="0">
+  <w:abstractNum w:abstractNumId="20" w15:restartNumberingAfterBreak="0">
     <w:nsid w:val="24B2097B"/>
     <w:multiLevelType w:val="hybridMultilevel"/>
     <w:tmpl w:val="D73EEC54"/>
@@ -3494,7 +3660,7 @@
       </w:pPr>
     </w:lvl>
   </w:abstractNum>
-  <w:abstractNum w:abstractNumId="20" w15:restartNumberingAfterBreak="0">
+  <w:abstractNum w:abstractNumId="21" w15:restartNumberingAfterBreak="0">
     <w:nsid w:val="25642D25"/>
     <w:multiLevelType w:val="hybridMultilevel"/>
     <w:tmpl w:val="EF1472EA"/>
@@ -3580,7 +3746,7 @@
       </w:pPr>
     </w:lvl>
   </w:abstractNum>
-  <w:abstractNum w:abstractNumId="21" w15:restartNumberingAfterBreak="0">
+  <w:abstractNum w:abstractNumId="22" w15:restartNumberingAfterBreak="0">
     <w:nsid w:val="363C6C03"/>
     <w:multiLevelType w:val="multilevel"/>
     <w:tmpl w:val="F9562310"/>
@@ -3674,7 +3840,7 @@
       </w:pPr>
     </w:lvl>
   </w:abstractNum>
-  <w:abstractNum w:abstractNumId="22" w15:restartNumberingAfterBreak="0">
+  <w:abstractNum w:abstractNumId="23" w15:restartNumberingAfterBreak="0">
     <w:nsid w:val="4F912B0E"/>
     <w:multiLevelType w:val="hybridMultilevel"/>
     <w:tmpl w:val="022E0E3C"/>
@@ -3787,7 +3953,7 @@
       </w:rPr>
     </w:lvl>
   </w:abstractNum>
-  <w:abstractNum w:abstractNumId="23" w15:restartNumberingAfterBreak="0">
+  <w:abstractNum w:abstractNumId="24" w15:restartNumberingAfterBreak="0">
     <w:nsid w:val="511968BE"/>
     <w:multiLevelType w:val="hybridMultilevel"/>
     <w:tmpl w:val="F9FCF832"/>
@@ -3873,7 +4039,7 @@
       </w:pPr>
     </w:lvl>
   </w:abstractNum>
-  <w:abstractNum w:abstractNumId="24" w15:restartNumberingAfterBreak="0">
+  <w:abstractNum w:abstractNumId="25" w15:restartNumberingAfterBreak="0">
     <w:nsid w:val="58475C22"/>
     <w:multiLevelType w:val="hybridMultilevel"/>
     <w:tmpl w:val="A302FBC4"/>
@@ -3959,7 +4125,7 @@
       </w:pPr>
     </w:lvl>
   </w:abstractNum>
-  <w:abstractNum w:abstractNumId="25" w15:restartNumberingAfterBreak="0">
+  <w:abstractNum w:abstractNumId="26" w15:restartNumberingAfterBreak="0">
     <w:nsid w:val="646C5F5E"/>
     <w:multiLevelType w:val="hybridMultilevel"/>
     <w:tmpl w:val="6C789382"/>
@@ -4045,7 +4211,7 @@
       </w:pPr>
     </w:lvl>
   </w:abstractNum>
-  <w:abstractNum w:abstractNumId="26" w15:restartNumberingAfterBreak="0">
+  <w:abstractNum w:abstractNumId="27" w15:restartNumberingAfterBreak="0">
     <w:nsid w:val="663F41BB"/>
     <w:multiLevelType w:val="hybridMultilevel"/>
     <w:tmpl w:val="8716ECB0"/>
@@ -4135,16 +4301,16 @@
     </w:lvl>
   </w:abstractNum>
   <w:num w:numId="1" w16cid:durableId="425736416">
-    <w:abstractNumId w:val="24"/>
+    <w:abstractNumId w:val="25"/>
   </w:num>
   <w:num w:numId="2" w16cid:durableId="306134517">
-    <w:abstractNumId w:val="18"/>
+    <w:abstractNumId w:val="19"/>
   </w:num>
   <w:num w:numId="3" w16cid:durableId="1662414">
-    <w:abstractNumId w:val="22"/>
+    <w:abstractNumId w:val="23"/>
   </w:num>
   <w:num w:numId="4" w16cid:durableId="1781602695">
-    <w:abstractNumId w:val="21"/>
+    <w:abstractNumId w:val="22"/>
   </w:num>
   <w:num w:numId="5" w16cid:durableId="1971323828">
     <w:abstractNumId w:val="1"/>
@@ -4177,43 +4343,46 @@
     <w:abstractNumId w:val="5"/>
   </w:num>
   <w:num w:numId="15" w16cid:durableId="1125277090">
+    <w:abstractNumId w:val="15"/>
+  </w:num>
+  <w:num w:numId="16" w16cid:durableId="781611499">
+    <w:abstractNumId w:val="20"/>
+  </w:num>
+  <w:num w:numId="17" w16cid:durableId="1405102656">
+    <w:abstractNumId w:val="16"/>
+  </w:num>
+  <w:num w:numId="18" w16cid:durableId="476383539">
+    <w:abstractNumId w:val="13"/>
+  </w:num>
+  <w:num w:numId="19" w16cid:durableId="1862863445">
+    <w:abstractNumId w:val="17"/>
+  </w:num>
+  <w:num w:numId="20" w16cid:durableId="1201044483">
+    <w:abstractNumId w:val="26"/>
+  </w:num>
+  <w:num w:numId="21" w16cid:durableId="303892340">
+    <w:abstractNumId w:val="27"/>
+  </w:num>
+  <w:num w:numId="22" w16cid:durableId="376006182">
+    <w:abstractNumId w:val="21"/>
+  </w:num>
+  <w:num w:numId="23" w16cid:durableId="1323854351">
+    <w:abstractNumId w:val="18"/>
+  </w:num>
+  <w:num w:numId="24" w16cid:durableId="1082533823">
+    <w:abstractNumId w:val="11"/>
+  </w:num>
+  <w:num w:numId="25" w16cid:durableId="152187615">
+    <w:abstractNumId w:val="24"/>
+  </w:num>
+  <w:num w:numId="26" w16cid:durableId="710570769">
     <w:abstractNumId w:val="14"/>
   </w:num>
-  <w:num w:numId="16" w16cid:durableId="781611499">
-    <w:abstractNumId w:val="19"/>
-  </w:num>
-  <w:num w:numId="17" w16cid:durableId="1405102656">
-    <w:abstractNumId w:val="15"/>
-  </w:num>
-  <w:num w:numId="18" w16cid:durableId="476383539">
+  <w:num w:numId="27" w16cid:durableId="1581254045">
     <w:abstractNumId w:val="12"/>
   </w:num>
-  <w:num w:numId="19" w16cid:durableId="1862863445">
-    <w:abstractNumId w:val="16"/>
-  </w:num>
-  <w:num w:numId="20" w16cid:durableId="1201044483">
-    <w:abstractNumId w:val="25"/>
-  </w:num>
-  <w:num w:numId="21" w16cid:durableId="303892340">
-    <w:abstractNumId w:val="26"/>
-  </w:num>
-  <w:num w:numId="22" w16cid:durableId="376006182">
-    <w:abstractNumId w:val="20"/>
-  </w:num>
-  <w:num w:numId="23" w16cid:durableId="1323854351">
-    <w:abstractNumId w:val="17"/>
-  </w:num>
-  <w:num w:numId="24" w16cid:durableId="1082533823">
+  <w:num w:numId="28" w16cid:durableId="2069448850">
     <w:abstractNumId w:val="10"/>
-  </w:num>
-  <w:num w:numId="25" w16cid:durableId="152187615">
-    <w:abstractNumId w:val="23"/>
-  </w:num>
-  <w:num w:numId="26" w16cid:durableId="710570769">
-    <w:abstractNumId w:val="13"/>
-  </w:num>
-  <w:num w:numId="27" w16cid:durableId="1581254045">
-    <w:abstractNumId w:val="11"/>
   </w:num>
   <w:numIdMacAtCleanup w:val="4"/>
 </w:numbering>
@@ -5919,6 +6088,7 @@
   <w:rsids>
     <w:rsidRoot w:val="00AC2175"/>
     <w:rsid w:val="0003236B"/>
+    <w:rsid w:val="00105C68"/>
     <w:rsid w:val="00125922"/>
     <w:rsid w:val="003B18B8"/>
     <w:rsid w:val="005343C8"/>
@@ -6639,12 +6809,6 @@
 </file>
 
 <file path=customXml/item1.xml><?xml version="1.0" encoding="utf-8"?>
-<p:properties xmlns:p="http://schemas.microsoft.com/office/2006/metadata/properties" xmlns:xsi="http://www.w3.org/2001/XMLSchema-instance" xmlns:pc="http://schemas.microsoft.com/office/infopath/2007/PartnerControls">
-  <documentManagement/>
-</p:properties>
-</file>
-
-<file path=customXml/item2.xml><?xml version="1.0" encoding="utf-8"?>
 <b:Sources xmlns:b="http://schemas.openxmlformats.org/officeDocument/2006/bibliography" xmlns="http://schemas.openxmlformats.org/officeDocument/2006/bibliography" SelectedStyle="\APASixthEditionOfficeOnline.xsl" StyleName="APA" Version="6">
   <b:Source>
     <b:Tag>HPi10</b:Tag>
@@ -6669,7 +6833,22 @@
 </b:Sources>
 </file>
 
+<file path=customXml/item2.xml><?xml version="1.0" encoding="utf-8"?>
+<p:properties xmlns:p="http://schemas.microsoft.com/office/2006/metadata/properties" xmlns:xsi="http://www.w3.org/2001/XMLSchema-instance" xmlns:pc="http://schemas.microsoft.com/office/infopath/2007/PartnerControls">
+  <documentManagement/>
+</p:properties>
+</file>
+
 <file path=customXml/item3.xml><?xml version="1.0" encoding="utf-8"?>
+<?mso-contentType ?>
+<FormTemplates xmlns="http://schemas.microsoft.com/sharepoint/v3/contenttype/forms">
+  <Display>DocumentLibraryForm</Display>
+  <Edit>DocumentLibraryForm</Edit>
+  <New>DocumentLibraryForm</New>
+</FormTemplates>
+</file>
+
+<file path=customXml/item4.xml><?xml version="1.0" encoding="utf-8"?>
 <ct:contentTypeSchema xmlns:ct="http://schemas.microsoft.com/office/2006/metadata/contentType" xmlns:ma="http://schemas.microsoft.com/office/2006/metadata/properties/metaAttributes" ct:_="" ma:_="" ma:contentTypeName="Document" ma:contentTypeID="0x010100748BC2F0AC01C04BA37F8A3EE99EF9B2" ma:contentTypeVersion="0" ma:contentTypeDescription="Een nieuw document maken." ma:contentTypeScope="" ma:versionID="b7054971a46f065470bc0e490339fad3">
   <xsd:schema xmlns:xsd="http://www.w3.org/2001/XMLSchema" xmlns:xs="http://www.w3.org/2001/XMLSchema" xmlns:p="http://schemas.microsoft.com/office/2006/metadata/properties" targetNamespace="http://schemas.microsoft.com/office/2006/metadata/properties" ma:root="true" ma:fieldsID="1978a156f712f99d6452530788f7ffe9">
     <xsd:element name="properties">
@@ -6783,16 +6962,15 @@
 </ct:contentTypeSchema>
 </file>
 
-<file path=customXml/item4.xml><?xml version="1.0" encoding="utf-8"?>
-<?mso-contentType ?>
-<FormTemplates xmlns="http://schemas.microsoft.com/sharepoint/v3/contenttype/forms">
-  <Display>DocumentLibraryForm</Display>
-  <Edit>DocumentLibraryForm</Edit>
-  <New>DocumentLibraryForm</New>
-</FormTemplates>
+<file path=customXml/itemProps1.xml><?xml version="1.0" encoding="utf-8"?>
+<ds:datastoreItem xmlns:ds="http://schemas.openxmlformats.org/officeDocument/2006/customXml" ds:itemID="{FC5467D7-69FE-4180-BE19-1D4073F22D60}">
+  <ds:schemaRefs>
+    <ds:schemaRef ds:uri="http://schemas.openxmlformats.org/officeDocument/2006/bibliography"/>
+  </ds:schemaRefs>
+</ds:datastoreItem>
 </file>
 
-<file path=customXml/itemProps1.xml><?xml version="1.0" encoding="utf-8"?>
+<file path=customXml/itemProps2.xml><?xml version="1.0" encoding="utf-8"?>
 <ds:datastoreItem xmlns:ds="http://schemas.openxmlformats.org/officeDocument/2006/customXml" ds:itemID="{A96086A9-C93B-4195-9942-41863CCC68C6}">
   <ds:schemaRefs>
     <ds:schemaRef ds:uri="http://schemas.microsoft.com/office/2006/metadata/properties"/>
@@ -6801,15 +6979,15 @@
 </ds:datastoreItem>
 </file>
 
-<file path=customXml/itemProps2.xml><?xml version="1.0" encoding="utf-8"?>
-<ds:datastoreItem xmlns:ds="http://schemas.openxmlformats.org/officeDocument/2006/customXml" ds:itemID="{FC5467D7-69FE-4180-BE19-1D4073F22D60}">
+<file path=customXml/itemProps3.xml><?xml version="1.0" encoding="utf-8"?>
+<ds:datastoreItem xmlns:ds="http://schemas.openxmlformats.org/officeDocument/2006/customXml" ds:itemID="{A05A2F34-0CE7-4D6F-9850-E83E48AF91B1}">
   <ds:schemaRefs>
-    <ds:schemaRef ds:uri="http://schemas.openxmlformats.org/officeDocument/2006/bibliography"/>
+    <ds:schemaRef ds:uri="http://schemas.microsoft.com/sharepoint/v3/contenttype/forms"/>
   </ds:schemaRefs>
 </ds:datastoreItem>
 </file>
 
-<file path=customXml/itemProps3.xml><?xml version="1.0" encoding="utf-8"?>
+<file path=customXml/itemProps4.xml><?xml version="1.0" encoding="utf-8"?>
 <ds:datastoreItem xmlns:ds="http://schemas.openxmlformats.org/officeDocument/2006/customXml" ds:itemID="{FC2F32BA-D461-4C36-B9B8-FD7B4CD0577C}">
   <ds:schemaRefs>
     <ds:schemaRef ds:uri="http://schemas.microsoft.com/office/2006/metadata/contentType"/>
@@ -6823,12 +7001,4 @@
     <ds:schemaRef ds:uri="http://schemas.microsoft.com/office/infopath/2007/PartnerControls"/>
   </ds:schemaRefs>
 </ds:datastoreItem>
-</file>
-
-<file path=customXml/itemProps4.xml><?xml version="1.0" encoding="utf-8"?>
-<ds:datastoreItem xmlns:ds="http://schemas.openxmlformats.org/officeDocument/2006/customXml" ds:itemID="{A05A2F34-0CE7-4D6F-9850-E83E48AF91B1}">
-  <ds:schemaRefs>
-    <ds:schemaRef ds:uri="http://schemas.microsoft.com/sharepoint/v3/contenttype/forms"/>
-  </ds:schemaRefs>
-</ds:datastoreItem>
 </file>
</xml_diff>

<commit_message>
het opleverdocument aangepast en (volgens mij) afgemaakt. Dit nog controleren als we weer les hebben.
</commit_message>
<xml_diff>
--- a/applicatie/raw/Opleverdocument.docx
+++ b/applicatie/raw/Opleverdocument.docx
@@ -1438,12 +1438,41 @@
           <w:noProof/>
         </w:rPr>
       </w:pPr>
-      <w:r>
+    </w:p>
+    <w:p>
+      <w:pPr>
         <w:rPr>
           <w:noProof/>
         </w:rPr>
-        <w:br w:type="page"/>
-      </w:r>
+      </w:pPr>
+    </w:p>
+    <w:p>
+      <w:pPr>
+        <w:rPr>
+          <w:noProof/>
+        </w:rPr>
+      </w:pPr>
+    </w:p>
+    <w:p>
+      <w:pPr>
+        <w:rPr>
+          <w:noProof/>
+        </w:rPr>
+      </w:pPr>
+    </w:p>
+    <w:p>
+      <w:pPr>
+        <w:rPr>
+          <w:noProof/>
+        </w:rPr>
+      </w:pPr>
+    </w:p>
+    <w:p>
+      <w:pPr>
+        <w:rPr>
+          <w:noProof/>
+        </w:rPr>
+      </w:pPr>
     </w:p>
     <w:p/>
     <w:p>
@@ -1460,7 +1489,7 @@
     </w:p>
     <w:p>
       <w:pPr>
-        <w:ind w:left="709"/>
+        <w:ind w:left="360"/>
         <w:rPr>
           <w:noProof/>
         </w:rPr>
@@ -1469,7 +1498,31 @@
         <w:rPr>
           <w:noProof/>
         </w:rPr>
-        <w:t xml:space="preserve">Volgens het beoordelingsmodel hoeft hier niks gemaakt te worden als je in de les geredeneerd hebt. Ik heb geredeneerd over broken access control en sql-injecties en hoe deze voorkomen kunnen worden. Ik heb (geprobeerd) deze website daarom zo goed mogelijk </w:t>
+        <w:t>Volgens het beoordelingsmodel hoeft hier niks gemaakt te worden als je in de les geredeneerd hebt</w:t>
+      </w:r>
+      <w:r>
+        <w:rPr>
+          <w:noProof/>
+        </w:rPr>
+        <w:t xml:space="preserve"> (ik was als een van de weinige in de les en heb dus daar geredeneerd over de risico’s</w:t>
+      </w:r>
+      <w:r>
+        <w:rPr>
+          <w:noProof/>
+        </w:rPr>
+        <w:t xml:space="preserve">. Ik heb </w:t>
+      </w:r>
+      <w:r>
+        <w:rPr>
+          <w:noProof/>
+        </w:rPr>
+        <w:t xml:space="preserve">ook buiten de les om nog </w:t>
+      </w:r>
+      <w:r>
+        <w:rPr>
+          <w:noProof/>
+        </w:rPr>
+        <w:t xml:space="preserve">geredeneerd over broken access control en sql-injecties en hoe deze voorkomen kunnen worden. Ik heb (geprobeerd) deze website daarom zo goed mogelijk </w:t>
       </w:r>
       <w:r>
         <w:rPr>
@@ -1499,25 +1552,82 @@
         <w:rPr>
           <w:noProof/>
         </w:rPr>
-        <w:t>Dit heb ik gedaan met onder andere PDO-statements en allemaal controles/ checks.</w:t>
+        <w:t>Dit heb ik gedaan met</w:t>
       </w:r>
       <w:r>
         <w:rPr>
           <w:noProof/>
         </w:rPr>
-        <w:t xml:space="preserve"> Zoals je misschien al wel hebt uitgevonden.</w:t>
+        <w:t>,</w:t>
+      </w:r>
+      <w:r>
+        <w:rPr>
+          <w:noProof/>
+        </w:rPr>
+        <w:t xml:space="preserve"> onder andere</w:t>
+      </w:r>
+      <w:r>
+        <w:rPr>
+          <w:noProof/>
+        </w:rPr>
+        <w:t>,</w:t>
+      </w:r>
+      <w:r>
+        <w:rPr>
+          <w:noProof/>
+        </w:rPr>
+        <w:t xml:space="preserve"> PDO-statements en allemaal controles/ checks.</w:t>
+      </w:r>
+      <w:r>
+        <w:rPr>
+          <w:noProof/>
+        </w:rPr>
+        <w:t xml:space="preserve"> Zoals je misschien </w:t>
+      </w:r>
+      <w:r>
+        <w:rPr>
+          <w:noProof/>
+        </w:rPr>
+        <w:t xml:space="preserve">zelf </w:t>
+      </w:r>
+      <w:r>
+        <w:rPr>
+          <w:noProof/>
+        </w:rPr>
+        <w:t>al wel hebt uitgevonden.</w:t>
+      </w:r>
+      <w:r>
+        <w:rPr>
+          <w:noProof/>
+        </w:rPr>
+        <w:t xml:space="preserve"> </w:t>
+      </w:r>
+      <w:r>
+        <w:rPr>
+          <w:noProof/>
+        </w:rPr>
+        <w:t xml:space="preserve">Er is vast nog wel een manier om via een weg die ik niet weet de genoemde risiso’s te exploiteren, maar ik heb </w:t>
+      </w:r>
+      <w:r>
+        <w:rPr>
+          <w:noProof/>
+        </w:rPr>
+        <w:t>alle manieren die bekend bij mij zijn beveiligd</w:t>
+      </w:r>
+      <w:r>
+        <w:rPr>
+          <w:noProof/>
+        </w:rPr>
+        <w:t xml:space="preserve"> (beveiligd tegen die manieren)</w:t>
+      </w:r>
+      <w:r>
+        <w:rPr>
+          <w:noProof/>
+        </w:rPr>
+        <w:t>.</w:t>
       </w:r>
     </w:p>
-    <w:p>
-      <w:r>
-        <w:br w:type="page"/>
-      </w:r>
-    </w:p>
-    <w:p>
-      <w:pPr>
-        <w:ind w:left="360"/>
-      </w:pPr>
-    </w:p>
+    <w:p/>
     <w:p/>
     <w:p>
       <w:pPr>
@@ -6088,13 +6198,13 @@
   <w:rsids>
     <w:rsidRoot w:val="00AC2175"/>
     <w:rsid w:val="0003236B"/>
-    <w:rsid w:val="00105C68"/>
     <w:rsid w:val="00125922"/>
     <w:rsid w:val="003B18B8"/>
     <w:rsid w:val="005343C8"/>
     <w:rsid w:val="005A4B92"/>
     <w:rsid w:val="006326B1"/>
     <w:rsid w:val="0073507B"/>
+    <w:rsid w:val="008715DA"/>
     <w:rsid w:val="009213F9"/>
     <w:rsid w:val="00936A26"/>
     <w:rsid w:val="00AA595E"/>

</xml_diff>

<commit_message>
Nog 1 ding veranderd, morgen ga ik alles goed tegen sql injecties beveiligen.
</commit_message>
<xml_diff>
--- a/applicatie/raw/Opleverdocument.docx
+++ b/applicatie/raw/Opleverdocument.docx
@@ -1341,7 +1341,19 @@
           </w:tcPr>
           <w:p>
             <w:r>
-              <w:t>In de vluchtentabel staat onder andere hoeveel bagage er maximaal mee mag en hoeveel passagiers er maximaal ingecheckt mogen worden. Hierdoor is de kans dat het vliegtuig neerstort al redelijk verminderd en staan mensen niet voor onverwachte problemen.</w:t>
+              <w:t xml:space="preserve">In de vluchtentabel staat onder andere hoeveel bagage er maximaal mee mag en hoeveel passagiers er maximaal ingecheckt mogen worden. </w:t>
+            </w:r>
+            <w:r>
+              <w:t xml:space="preserve">Dit wordt ook nog gecontroleerd bij het inchecken van bagage of een passagier. </w:t>
+            </w:r>
+            <w:r>
+              <w:t xml:space="preserve">Hierdoor is de kans dat het vliegtuig neerstort al redelijk verminderd en staan mensen niet voor </w:t>
+            </w:r>
+            <w:r>
+              <w:t>vermeidbare</w:t>
+            </w:r>
+            <w:r>
+              <w:t xml:space="preserve"> problemen.</w:t>
             </w:r>
           </w:p>
         </w:tc>
@@ -1398,6 +1410,7 @@
           </w:tcPr>
           <w:p>
             <w:r>
+              <w:lastRenderedPageBreak/>
               <w:t>OG-03</w:t>
             </w:r>
           </w:p>
@@ -1418,11 +1431,7 @@
           </w:tcPr>
           <w:p>
             <w:r>
-              <w:t xml:space="preserve">Als passagier hoef je niet in te loggen, maar kan je alleen bij de informatie die een passagier hoort te krijgen. Als je op </w:t>
-            </w:r>
-            <w:r>
-              <w:lastRenderedPageBreak/>
-              <w:t>medewerker klikt, moet je inloggen. Zolang je niet kan inloggen ben je geen medewerker en krijg je ook geen toegang tot de functies van een medewerker.</w:t>
+              <w:t>Als passagier hoef je niet in te loggen, maar kan je alleen bij de informatie die een passagier hoort te krijgen. Als je op medewerker klikt, moet je inloggen. Zolang je niet kan inloggen ben je geen medewerker en krijg je ook geen toegang tot de functies van een medewerker.</w:t>
             </w:r>
             <w:r>
               <w:t xml:space="preserve"> Ook niet als je de link aanpast naar een site die eigenlijk alleen voor de medewerkers is. Je wordt dan gelijk terug gestuurd naar de home-page.</w:t>
@@ -1432,20 +1441,6 @@
       </w:tr>
     </w:tbl>
     <w:p/>
-    <w:p>
-      <w:pPr>
-        <w:rPr>
-          <w:noProof/>
-        </w:rPr>
-      </w:pPr>
-    </w:p>
-    <w:p>
-      <w:pPr>
-        <w:rPr>
-          <w:noProof/>
-        </w:rPr>
-      </w:pPr>
-    </w:p>
     <w:p>
       <w:pPr>
         <w:rPr>
@@ -6204,13 +6199,13 @@
     <w:rsid w:val="005A4B92"/>
     <w:rsid w:val="006326B1"/>
     <w:rsid w:val="0073507B"/>
-    <w:rsid w:val="008715DA"/>
     <w:rsid w:val="009213F9"/>
     <w:rsid w:val="00936A26"/>
     <w:rsid w:val="00AA595E"/>
     <w:rsid w:val="00AC2175"/>
     <w:rsid w:val="00AF2DB0"/>
     <w:rsid w:val="00BC329E"/>
+    <w:rsid w:val="00BC6C35"/>
     <w:rsid w:val="00C9460B"/>
     <w:rsid w:val="00E30130"/>
   </w:rsids>

</xml_diff>

<commit_message>
Nog wat laatste dingen verwijderd en toegevoegd
</commit_message>
<xml_diff>
--- a/applicatie/raw/Opleverdocument.docx
+++ b/applicatie/raw/Opleverdocument.docx
@@ -107,7 +107,7 @@
           <w:placeholder>
             <w:docPart w:val="3663EDD6474F4B9CA4A375AA3FDCC278"/>
           </w:placeholder>
-          <w:date w:fullDate="2022-11-23T00:00:00Z">
+          <w:date w:fullDate="2022-12-10T00:00:00Z">
             <w:dateFormat w:val="d MMMM yyyy"/>
             <w:lid w:val="nl-NL"/>
             <w:storeMappedDataAs w:val="dateTime"/>
@@ -116,7 +116,16 @@
         </w:sdtPr>
         <w:sdtContent>
           <w:r>
-            <w:t>23 november 2022</w:t>
+            <w:t>10</w:t>
+          </w:r>
+          <w:r>
+            <w:t xml:space="preserve"> </w:t>
+          </w:r>
+          <w:r>
+            <w:t xml:space="preserve">december </w:t>
+          </w:r>
+          <w:r>
+            <w:t>2022</w:t>
           </w:r>
         </w:sdtContent>
       </w:sdt>
@@ -185,7 +194,7 @@
         </w:numPr>
         <w:ind w:left="576"/>
       </w:pPr>
-      <w:bookmarkStart w:id="0" w:name="_Toc123644169"/>
+      <w:bookmarkStart w:id="0" w:name="_Toc124232885"/>
       <w:r>
         <w:lastRenderedPageBreak/>
         <w:t>I</w:t>
@@ -229,7 +238,7 @@
           <w:r>
             <w:fldChar w:fldCharType="separate"/>
           </w:r>
-          <w:hyperlink w:anchor="_Toc123644169" w:history="1">
+          <w:hyperlink w:anchor="_Toc124232885" w:history="1">
             <w:r>
               <w:rPr>
                 <w:rStyle w:val="Hyperlink"/>
@@ -252,7 +261,7 @@
               <w:rPr>
                 <w:webHidden/>
               </w:rPr>
-              <w:instrText xml:space="preserve"> PAGEREF _Toc123644169 \h </w:instrText>
+              <w:instrText xml:space="preserve"> PAGEREF _Toc124232885 \h </w:instrText>
             </w:r>
             <w:r>
               <w:rPr>
@@ -289,7 +298,7 @@
               <w:lang w:val="en-GB" w:eastAsia="en-GB"/>
             </w:rPr>
           </w:pPr>
-          <w:hyperlink w:anchor="_Toc123644170" w:history="1">
+          <w:hyperlink w:anchor="_Toc124232886" w:history="1">
             <w:r>
               <w:rPr>
                 <w:rStyle w:val="Hyperlink"/>
@@ -327,7 +336,7 @@
               <w:rPr>
                 <w:webHidden/>
               </w:rPr>
-              <w:instrText xml:space="preserve"> PAGEREF _Toc123644170 \h </w:instrText>
+              <w:instrText xml:space="preserve"> PAGEREF _Toc124232886 \h </w:instrText>
             </w:r>
             <w:r>
               <w:rPr>
@@ -364,7 +373,7 @@
               <w:lang w:val="en-GB" w:eastAsia="en-GB"/>
             </w:rPr>
           </w:pPr>
-          <w:hyperlink w:anchor="_Toc123644171" w:history="1">
+          <w:hyperlink w:anchor="_Toc124232887" w:history="1">
             <w:r>
               <w:rPr>
                 <w:rStyle w:val="Hyperlink"/>
@@ -402,7 +411,7 @@
               <w:rPr>
                 <w:webHidden/>
               </w:rPr>
-              <w:instrText xml:space="preserve"> PAGEREF _Toc123644171 \h </w:instrText>
+              <w:instrText xml:space="preserve"> PAGEREF _Toc124232887 \h </w:instrText>
             </w:r>
             <w:r>
               <w:rPr>
@@ -439,7 +448,7 @@
               <w:lang w:val="en-GB" w:eastAsia="en-GB"/>
             </w:rPr>
           </w:pPr>
-          <w:hyperlink w:anchor="_Toc123644172" w:history="1">
+          <w:hyperlink w:anchor="_Toc124232888" w:history="1">
             <w:r>
               <w:rPr>
                 <w:rStyle w:val="Hyperlink"/>
@@ -459,7 +468,7 @@
               <w:rPr>
                 <w:rStyle w:val="Hyperlink"/>
               </w:rPr>
-              <w:t>Bronnen</w:t>
+              <w:t>Risicoanalyse</w:t>
             </w:r>
             <w:r>
               <w:rPr>
@@ -477,7 +486,7 @@
               <w:rPr>
                 <w:webHidden/>
               </w:rPr>
-              <w:instrText xml:space="preserve"> PAGEREF _Toc123644172 \h </w:instrText>
+              <w:instrText xml:space="preserve"> PAGEREF _Toc124232888 \h </w:instrText>
             </w:r>
             <w:r>
               <w:rPr>
@@ -494,7 +503,82 @@
               <w:rPr>
                 <w:webHidden/>
               </w:rPr>
-              <w:t>7</w:t>
+              <w:t>6</w:t>
+            </w:r>
+            <w:r>
+              <w:rPr>
+                <w:webHidden/>
+              </w:rPr>
+              <w:fldChar w:fldCharType="end"/>
+            </w:r>
+          </w:hyperlink>
+        </w:p>
+        <w:p>
+          <w:pPr>
+            <w:pStyle w:val="TOC2"/>
+            <w:rPr>
+              <w:rFonts w:eastAsiaTheme="minorEastAsia" w:cstheme="minorBidi"/>
+              <w:color w:val="auto"/>
+              <w:sz w:val="22"/>
+              <w:lang w:val="en-GB" w:eastAsia="en-GB"/>
+            </w:rPr>
+          </w:pPr>
+          <w:hyperlink w:anchor="_Toc124232889" w:history="1">
+            <w:r>
+              <w:rPr>
+                <w:rStyle w:val="Hyperlink"/>
+              </w:rPr>
+              <w:t>4.</w:t>
+            </w:r>
+            <w:r>
+              <w:rPr>
+                <w:rFonts w:eastAsiaTheme="minorEastAsia" w:cstheme="minorBidi"/>
+                <w:color w:val="auto"/>
+                <w:sz w:val="22"/>
+                <w:lang w:val="en-GB" w:eastAsia="en-GB"/>
+              </w:rPr>
+              <w:tab/>
+            </w:r>
+            <w:r>
+              <w:rPr>
+                <w:rStyle w:val="Hyperlink"/>
+              </w:rPr>
+              <w:t>Bronnen</w:t>
+            </w:r>
+            <w:r>
+              <w:rPr>
+                <w:webHidden/>
+              </w:rPr>
+              <w:tab/>
+            </w:r>
+            <w:r>
+              <w:rPr>
+                <w:webHidden/>
+              </w:rPr>
+              <w:fldChar w:fldCharType="begin"/>
+            </w:r>
+            <w:r>
+              <w:rPr>
+                <w:webHidden/>
+              </w:rPr>
+              <w:instrText xml:space="preserve"> PAGEREF _Toc124232889 \h </w:instrText>
+            </w:r>
+            <w:r>
+              <w:rPr>
+                <w:webHidden/>
+              </w:rPr>
+            </w:r>
+            <w:r>
+              <w:rPr>
+                <w:webHidden/>
+              </w:rPr>
+              <w:fldChar w:fldCharType="separate"/>
+            </w:r>
+            <w:r>
+              <w:rPr>
+                <w:webHidden/>
+              </w:rPr>
+              <w:t>6</w:t>
             </w:r>
             <w:r>
               <w:rPr>
@@ -514,11 +598,11 @@
         </w:p>
       </w:sdtContent>
     </w:sdt>
-    <w:bookmarkStart w:id="1" w:name="_Toc453919959" w:displacedByCustomXml="prev"/>
-    <w:bookmarkStart w:id="2" w:name="_Toc453920324" w:displacedByCustomXml="prev"/>
+    <w:bookmarkStart w:id="1" w:name="_Toc453921976" w:displacedByCustomXml="prev"/>
+    <w:bookmarkStart w:id="2" w:name="_Toc453921523" w:displacedByCustomXml="prev"/>
     <w:bookmarkStart w:id="3" w:name="_Toc453921312" w:displacedByCustomXml="prev"/>
-    <w:bookmarkStart w:id="4" w:name="_Toc453921523" w:displacedByCustomXml="prev"/>
-    <w:bookmarkStart w:id="5" w:name="_Toc453921976" w:displacedByCustomXml="prev"/>
+    <w:bookmarkStart w:id="4" w:name="_Toc453920324" w:displacedByCustomXml="prev"/>
+    <w:bookmarkStart w:id="5" w:name="_Toc453919959" w:displacedByCustomXml="prev"/>
     <w:p>
       <w:r>
         <w:br w:type="page"/>
@@ -532,7 +616,7 @@
           <w:numId w:val="27"/>
         </w:numPr>
       </w:pPr>
-      <w:bookmarkStart w:id="6" w:name="_Toc123644170"/>
+      <w:bookmarkStart w:id="6" w:name="_Toc124232886"/>
       <w:bookmarkEnd w:id="5"/>
       <w:bookmarkEnd w:id="4"/>
       <w:bookmarkEnd w:id="3"/>
@@ -653,7 +737,7 @@
           <w:numId w:val="27"/>
         </w:numPr>
       </w:pPr>
-      <w:bookmarkStart w:id="7" w:name="_Toc123644171"/>
+      <w:bookmarkStart w:id="7" w:name="_Toc124232887"/>
       <w:r>
         <w:lastRenderedPageBreak/>
         <w:t>Verwerking user stories</w:t>
@@ -1478,9 +1562,11 @@
           <w:numId w:val="27"/>
         </w:numPr>
       </w:pPr>
+      <w:bookmarkStart w:id="8" w:name="_Toc124232888"/>
       <w:r>
         <w:t>Risicoanalyse</w:t>
       </w:r>
+      <w:bookmarkEnd w:id="8"/>
     </w:p>
     <w:p>
       <w:pPr>
@@ -1493,137 +1579,122 @@
         <w:rPr>
           <w:noProof/>
         </w:rPr>
-        <w:t>Volgens het beoordelingsmodel hoeft hier niks gemaakt te worden als je in de les geredeneerd hebt</w:t>
-      </w:r>
-      <w:r>
-        <w:rPr>
-          <w:noProof/>
-        </w:rPr>
-        <w:t xml:space="preserve"> (ik was als een van de weinige in de les en heb dus daar geredeneerd over de risico’s</w:t>
-      </w:r>
-      <w:r>
-        <w:rPr>
-          <w:noProof/>
-        </w:rPr>
-        <w:t xml:space="preserve">. Ik heb </w:t>
-      </w:r>
-      <w:r>
-        <w:rPr>
-          <w:noProof/>
-        </w:rPr>
-        <w:t xml:space="preserve">ook buiten de les om nog </w:t>
-      </w:r>
-      <w:r>
-        <w:rPr>
-          <w:noProof/>
-        </w:rPr>
-        <w:t xml:space="preserve">geredeneerd over broken access control en sql-injecties en hoe deze voorkomen kunnen worden. Ik heb (geprobeerd) deze website daarom zo goed mogelijk </w:t>
-      </w:r>
-      <w:r>
-        <w:rPr>
-          <w:noProof/>
-        </w:rPr>
-        <w:t>er</w:t>
-      </w:r>
-      <w:r>
-        <w:rPr>
-          <w:noProof/>
-        </w:rPr>
+        <w:drawing>
+          <wp:inline distT="0" distB="0" distL="0" distR="0" wp14:anchorId="08E018B5" wp14:editId="77F47FE2">
+            <wp:extent cx="5831840" cy="3692525"/>
+            <wp:effectExtent l="0" t="0" r="0" b="3175"/>
+            <wp:docPr id="1" name="Picture 1" descr="A picture containing sky&#10;&#10;Description automatically generated"/>
+            <wp:cNvGraphicFramePr>
+              <a:graphicFrameLocks xmlns:a="http://schemas.openxmlformats.org/drawingml/2006/main" noChangeAspect="1"/>
+            </wp:cNvGraphicFramePr>
+            <a:graphic xmlns:a="http://schemas.openxmlformats.org/drawingml/2006/main">
+              <a:graphicData uri="http://schemas.openxmlformats.org/drawingml/2006/picture">
+                <pic:pic xmlns:pic="http://schemas.openxmlformats.org/drawingml/2006/picture">
+                  <pic:nvPicPr>
+                    <pic:cNvPr id="1" name="Picture 1" descr="A picture containing sky&#10;&#10;Description automatically generated"/>
+                    <pic:cNvPicPr>
+                      <a:picLocks noChangeAspect="1" noChangeArrowheads="1"/>
+                    </pic:cNvPicPr>
+                  </pic:nvPicPr>
+                  <pic:blipFill>
+                    <a:blip r:embed="rId17" cstate="print">
+                      <a:extLst>
+                        <a:ext uri="{28A0092B-C50C-407E-A947-70E740481C1C}">
+                          <a14:useLocalDpi xmlns:a14="http://schemas.microsoft.com/office/drawing/2010/main" val="0"/>
+                        </a:ext>
+                      </a:extLst>
+                    </a:blip>
+                    <a:srcRect/>
+                    <a:stretch>
+                      <a:fillRect/>
+                    </a:stretch>
+                  </pic:blipFill>
+                  <pic:spPr bwMode="auto">
+                    <a:xfrm>
+                      <a:off x="0" y="0"/>
+                      <a:ext cx="5831840" cy="3692525"/>
+                    </a:xfrm>
+                    <a:prstGeom prst="rect">
+                      <a:avLst/>
+                    </a:prstGeom>
+                    <a:noFill/>
+                    <a:ln>
+                      <a:noFill/>
+                    </a:ln>
+                  </pic:spPr>
+                </pic:pic>
+              </a:graphicData>
+            </a:graphic>
+          </wp:inline>
+        </w:drawing>
+      </w:r>
+    </w:p>
+    <w:p>
+      <w:r>
+        <w:tab/>
+        <w:t xml:space="preserve">Aanvaller 1: valt aan met een </w:t>
+      </w:r>
+      <w:r>
+        <w:t xml:space="preserve">(risico) </w:t>
+      </w:r>
+      <w:r>
+        <w:t>sql injectie.</w:t>
+      </w:r>
+    </w:p>
+    <w:p>
+      <w:r>
+        <w:tab/>
+        <w:t xml:space="preserve">Aanvalller 2: valt aan door middel van </w:t>
+      </w:r>
+      <w:r>
+        <w:t xml:space="preserve">(risico) </w:t>
+      </w:r>
+      <w:r>
+        <w:t>broken access control.</w:t>
+      </w:r>
+    </w:p>
+    <w:p>
+      <w:r>
+        <w:tab/>
+        <w:t>Applicatie 1: de website.</w:t>
+      </w:r>
+    </w:p>
+    <w:p>
+      <w:r>
+        <w:tab/>
+      </w:r>
+      <w:r>
+        <w:t>Maatregel 1:</w:t>
+      </w:r>
+      <w:r>
+        <w:t xml:space="preserve"> Prepared statements</w:t>
+      </w:r>
+    </w:p>
+    <w:p>
+      <w:pPr>
+        <w:ind w:left="709"/>
+      </w:pPr>
+      <w:r>
+        <w:lastRenderedPageBreak/>
+        <w:t>Maatregel 2:</w:t>
+      </w:r>
+      <w:r>
         <w:t xml:space="preserve"> </w:t>
       </w:r>
       <w:r>
-        <w:rPr>
-          <w:noProof/>
-        </w:rPr>
-        <w:t>tegen te beschermen.</w:t>
-      </w:r>
-      <w:r>
-        <w:rPr>
-          <w:noProof/>
-        </w:rPr>
-        <w:t xml:space="preserve"> </w:t>
-      </w:r>
-      <w:r>
-        <w:rPr>
-          <w:noProof/>
-        </w:rPr>
-        <w:t>Dit heb ik gedaan met</w:t>
-      </w:r>
-      <w:r>
-        <w:rPr>
-          <w:noProof/>
-        </w:rPr>
-        <w:t>,</w:t>
-      </w:r>
-      <w:r>
-        <w:rPr>
-          <w:noProof/>
-        </w:rPr>
-        <w:t xml:space="preserve"> onder andere</w:t>
-      </w:r>
-      <w:r>
-        <w:rPr>
-          <w:noProof/>
-        </w:rPr>
-        <w:t>,</w:t>
-      </w:r>
-      <w:r>
-        <w:rPr>
-          <w:noProof/>
-        </w:rPr>
-        <w:t xml:space="preserve"> PDO-statements en allemaal controles/ checks.</w:t>
-      </w:r>
-      <w:r>
-        <w:rPr>
-          <w:noProof/>
-        </w:rPr>
-        <w:t xml:space="preserve"> Zoals je misschien </w:t>
-      </w:r>
-      <w:r>
-        <w:rPr>
-          <w:noProof/>
-        </w:rPr>
-        <w:t xml:space="preserve">zelf </w:t>
-      </w:r>
-      <w:r>
-        <w:rPr>
-          <w:noProof/>
-        </w:rPr>
-        <w:t>al wel hebt uitgevonden.</w:t>
-      </w:r>
-      <w:r>
-        <w:rPr>
-          <w:noProof/>
-        </w:rPr>
-        <w:t xml:space="preserve"> </w:t>
-      </w:r>
-      <w:r>
-        <w:rPr>
-          <w:noProof/>
-        </w:rPr>
-        <w:t xml:space="preserve">Er is vast nog wel een manier om via een weg die ik niet weet de genoemde risiso’s te exploiteren, maar ik heb </w:t>
-      </w:r>
-      <w:r>
-        <w:rPr>
-          <w:noProof/>
-        </w:rPr>
-        <w:t>alle manieren die bekend bij mij zijn beveiligd</w:t>
-      </w:r>
-      <w:r>
-        <w:rPr>
-          <w:noProof/>
-        </w:rPr>
-        <w:t xml:space="preserve"> (beveiligd tegen die manieren)</w:t>
-      </w:r>
-      <w:r>
-        <w:rPr>
-          <w:noProof/>
-        </w:rPr>
-        <w:t>.</w:t>
+        <w:t>Een sessie die bijhoudt welke gegevens de persoon mag zien. Dit kan alleen aangepast worden als er ingelogd wordt</w:t>
       </w:r>
     </w:p>
-    <w:p/>
-    <w:p/>
+    <w:p>
+      <w:r>
+        <w:tab/>
+      </w:r>
+    </w:p>
+    <w:p>
+      <w:r>
+        <w:tab/>
+      </w:r>
+    </w:p>
     <w:p>
       <w:pPr>
         <w:pStyle w:val="Heading2"/>
@@ -1632,11 +1703,11 @@
           <w:numId w:val="27"/>
         </w:numPr>
       </w:pPr>
-      <w:bookmarkStart w:id="8" w:name="_Toc123644172"/>
+      <w:bookmarkStart w:id="9" w:name="_Toc124232889"/>
       <w:r>
         <w:t>Bronnen</w:t>
       </w:r>
-      <w:bookmarkEnd w:id="8"/>
+      <w:bookmarkEnd w:id="9"/>
     </w:p>
     <w:p>
       <w:pPr>
@@ -1651,7 +1722,7 @@
       <w:r>
         <w:t xml:space="preserve">vliegveld_1: </w:t>
       </w:r>
-      <w:hyperlink r:id="rId17" w:history="1">
+      <w:hyperlink r:id="rId18" w:history="1">
         <w:r>
           <w:rPr>
             <w:rStyle w:val="Hyperlink"/>
@@ -1676,7 +1747,7 @@
       <w:r>
         <w:t xml:space="preserve">vliegveld_2: </w:t>
       </w:r>
-      <w:hyperlink r:id="rId18" w:history="1">
+      <w:hyperlink r:id="rId19" w:history="1">
         <w:r>
           <w:rPr>
             <w:rStyle w:val="Hyperlink"/>
@@ -1694,8 +1765,8 @@
     <w:p/>
     <w:p/>
     <w:sectPr>
-      <w:headerReference w:type="default" r:id="rId19"/>
-      <w:footerReference w:type="default" r:id="rId20"/>
+      <w:headerReference w:type="default" r:id="rId20"/>
+      <w:footerReference w:type="default" r:id="rId21"/>
       <w:pgSz w:w="11906" w:h="16838" w:code="9"/>
       <w:pgMar w:top="2268" w:right="1361" w:bottom="1418" w:left="1361" w:header="709" w:footer="567" w:gutter="0"/>
       <w:cols w:space="708"/>
@@ -5127,7 +5198,6 @@
   <w:style w:type="character" w:default="1" w:styleId="DefaultParagraphFont">
     <w:name w:val="Default Paragraph Font"/>
     <w:uiPriority w:val="1"/>
-    <w:semiHidden/>
     <w:unhideWhenUsed/>
   </w:style>
   <w:style w:type="table" w:default="1" w:styleId="TableNormal">
@@ -6208,6 +6278,7 @@
     <w:rsid w:val="00BC6C35"/>
     <w:rsid w:val="00C9460B"/>
     <w:rsid w:val="00E30130"/>
+    <w:rsid w:val="00F8453A"/>
   </w:rsids>
   <m:mathPr>
     <m:mathFont m:val="Cambria Math"/>
@@ -6914,6 +6985,12 @@
 </file>
 
 <file path=customXml/item1.xml><?xml version="1.0" encoding="utf-8"?>
+<p:properties xmlns:p="http://schemas.microsoft.com/office/2006/metadata/properties" xmlns:xsi="http://www.w3.org/2001/XMLSchema-instance" xmlns:pc="http://schemas.microsoft.com/office/infopath/2007/PartnerControls">
+  <documentManagement/>
+</p:properties>
+</file>
+
+<file path=customXml/item2.xml><?xml version="1.0" encoding="utf-8"?>
 <b:Sources xmlns:b="http://schemas.openxmlformats.org/officeDocument/2006/bibliography" xmlns="http://schemas.openxmlformats.org/officeDocument/2006/bibliography" SelectedStyle="\APASixthEditionOfficeOnline.xsl" StyleName="APA" Version="6">
   <b:Source>
     <b:Tag>HPi10</b:Tag>
@@ -6938,22 +7015,7 @@
 </b:Sources>
 </file>
 
-<file path=customXml/item2.xml><?xml version="1.0" encoding="utf-8"?>
-<p:properties xmlns:p="http://schemas.microsoft.com/office/2006/metadata/properties" xmlns:xsi="http://www.w3.org/2001/XMLSchema-instance" xmlns:pc="http://schemas.microsoft.com/office/infopath/2007/PartnerControls">
-  <documentManagement/>
-</p:properties>
-</file>
-
 <file path=customXml/item3.xml><?xml version="1.0" encoding="utf-8"?>
-<?mso-contentType ?>
-<FormTemplates xmlns="http://schemas.microsoft.com/sharepoint/v3/contenttype/forms">
-  <Display>DocumentLibraryForm</Display>
-  <Edit>DocumentLibraryForm</Edit>
-  <New>DocumentLibraryForm</New>
-</FormTemplates>
-</file>
-
-<file path=customXml/item4.xml><?xml version="1.0" encoding="utf-8"?>
 <ct:contentTypeSchema xmlns:ct="http://schemas.microsoft.com/office/2006/metadata/contentType" xmlns:ma="http://schemas.microsoft.com/office/2006/metadata/properties/metaAttributes" ct:_="" ma:_="" ma:contentTypeName="Document" ma:contentTypeID="0x010100748BC2F0AC01C04BA37F8A3EE99EF9B2" ma:contentTypeVersion="0" ma:contentTypeDescription="Een nieuw document maken." ma:contentTypeScope="" ma:versionID="b7054971a46f065470bc0e490339fad3">
   <xsd:schema xmlns:xsd="http://www.w3.org/2001/XMLSchema" xmlns:xs="http://www.w3.org/2001/XMLSchema" xmlns:p="http://schemas.microsoft.com/office/2006/metadata/properties" targetNamespace="http://schemas.microsoft.com/office/2006/metadata/properties" ma:root="true" ma:fieldsID="1978a156f712f99d6452530788f7ffe9">
     <xsd:element name="properties">
@@ -7067,15 +7129,16 @@
 </ct:contentTypeSchema>
 </file>
 
-<file path=customXml/itemProps1.xml><?xml version="1.0" encoding="utf-8"?>
-<ds:datastoreItem xmlns:ds="http://schemas.openxmlformats.org/officeDocument/2006/customXml" ds:itemID="{FC5467D7-69FE-4180-BE19-1D4073F22D60}">
-  <ds:schemaRefs>
-    <ds:schemaRef ds:uri="http://schemas.openxmlformats.org/officeDocument/2006/bibliography"/>
-  </ds:schemaRefs>
-</ds:datastoreItem>
+<file path=customXml/item4.xml><?xml version="1.0" encoding="utf-8"?>
+<?mso-contentType ?>
+<FormTemplates xmlns="http://schemas.microsoft.com/sharepoint/v3/contenttype/forms">
+  <Display>DocumentLibraryForm</Display>
+  <Edit>DocumentLibraryForm</Edit>
+  <New>DocumentLibraryForm</New>
+</FormTemplates>
 </file>
 
-<file path=customXml/itemProps2.xml><?xml version="1.0" encoding="utf-8"?>
+<file path=customXml/itemProps1.xml><?xml version="1.0" encoding="utf-8"?>
 <ds:datastoreItem xmlns:ds="http://schemas.openxmlformats.org/officeDocument/2006/customXml" ds:itemID="{A96086A9-C93B-4195-9942-41863CCC68C6}">
   <ds:schemaRefs>
     <ds:schemaRef ds:uri="http://schemas.microsoft.com/office/2006/metadata/properties"/>
@@ -7084,15 +7147,15 @@
 </ds:datastoreItem>
 </file>
 
-<file path=customXml/itemProps3.xml><?xml version="1.0" encoding="utf-8"?>
-<ds:datastoreItem xmlns:ds="http://schemas.openxmlformats.org/officeDocument/2006/customXml" ds:itemID="{A05A2F34-0CE7-4D6F-9850-E83E48AF91B1}">
+<file path=customXml/itemProps2.xml><?xml version="1.0" encoding="utf-8"?>
+<ds:datastoreItem xmlns:ds="http://schemas.openxmlformats.org/officeDocument/2006/customXml" ds:itemID="{FC5467D7-69FE-4180-BE19-1D4073F22D60}">
   <ds:schemaRefs>
-    <ds:schemaRef ds:uri="http://schemas.microsoft.com/sharepoint/v3/contenttype/forms"/>
+    <ds:schemaRef ds:uri="http://schemas.openxmlformats.org/officeDocument/2006/bibliography"/>
   </ds:schemaRefs>
 </ds:datastoreItem>
 </file>
 
-<file path=customXml/itemProps4.xml><?xml version="1.0" encoding="utf-8"?>
+<file path=customXml/itemProps3.xml><?xml version="1.0" encoding="utf-8"?>
 <ds:datastoreItem xmlns:ds="http://schemas.openxmlformats.org/officeDocument/2006/customXml" ds:itemID="{FC2F32BA-D461-4C36-B9B8-FD7B4CD0577C}">
   <ds:schemaRefs>
     <ds:schemaRef ds:uri="http://schemas.microsoft.com/office/2006/metadata/contentType"/>
@@ -7106,4 +7169,12 @@
     <ds:schemaRef ds:uri="http://schemas.microsoft.com/office/infopath/2007/PartnerControls"/>
   </ds:schemaRefs>
 </ds:datastoreItem>
+</file>
+
+<file path=customXml/itemProps4.xml><?xml version="1.0" encoding="utf-8"?>
+<ds:datastoreItem xmlns:ds="http://schemas.openxmlformats.org/officeDocument/2006/customXml" ds:itemID="{A05A2F34-0CE7-4D6F-9850-E83E48AF91B1}">
+  <ds:schemaRefs>
+    <ds:schemaRef ds:uri="http://schemas.microsoft.com/sharepoint/v3/contenttype/forms"/>
+  </ds:schemaRefs>
+</ds:datastoreItem>
 </file>
</xml_diff>

<commit_message>
Nog wat dingen gefixt
</commit_message>
<xml_diff>
--- a/applicatie/raw/Opleverdocument.docx
+++ b/applicatie/raw/Opleverdocument.docx
@@ -1632,64 +1632,174 @@
     <w:p>
       <w:r>
         <w:tab/>
-        <w:t xml:space="preserve">Aanvaller 1: valt aan met een </w:t>
-      </w:r>
-      <w:r>
-        <w:t xml:space="preserve">(risico) </w:t>
-      </w:r>
-      <w:r>
-        <w:t>sql injectie.</w:t>
       </w:r>
     </w:p>
     <w:p>
-      <w:r>
-        <w:tab/>
-        <w:t xml:space="preserve">Aanvalller 2: valt aan door middel van </w:t>
-      </w:r>
-      <w:r>
-        <w:t xml:space="preserve">(risico) </w:t>
-      </w:r>
-      <w:r>
-        <w:t>broken access control.</w:t>
-      </w:r>
+      <w:pPr>
+        <w:ind w:firstLine="360"/>
+      </w:pPr>
     </w:p>
     <w:p>
-      <w:r>
-        <w:tab/>
-        <w:t>Applicatie 1: de website.</w:t>
-      </w:r>
+      <w:pPr>
+        <w:ind w:firstLine="360"/>
+      </w:pPr>
     </w:p>
     <w:p>
-      <w:r>
-        <w:tab/>
-      </w:r>
-      <w:r>
-        <w:t>Maatregel 1:</w:t>
-      </w:r>
-      <w:r>
-        <w:t xml:space="preserve"> Prepared statements</w:t>
+      <w:pPr>
+        <w:ind w:firstLine="709"/>
+      </w:pPr>
+      <w:r>
+        <w:t>Applicatie 1: De database.</w:t>
       </w:r>
     </w:p>
     <w:p>
       <w:pPr>
-        <w:ind w:left="709"/>
-      </w:pPr>
-      <w:r>
-        <w:lastRenderedPageBreak/>
-        <w:t>Maatregel 2:</w:t>
-      </w:r>
-      <w:r>
-        <w:t xml:space="preserve"> </w:t>
-      </w:r>
-      <w:r>
-        <w:t>Een sessie die bijhoudt welke gegevens de persoon mag zien. Dit kan alleen aangepast worden als er ingelogd wordt</w:t>
+        <w:ind w:firstLine="709"/>
+      </w:pPr>
+      <w:r>
+        <w:t xml:space="preserve">Aanvaller 1: </w:t>
+      </w:r>
+      <w:r>
+        <w:t>V</w:t>
+      </w:r>
+      <w:r>
+        <w:t xml:space="preserve">alt </w:t>
+      </w:r>
+      <w:r>
+        <w:t xml:space="preserve">een zoek- of toevoegfunctie </w:t>
+      </w:r>
+      <w:r>
+        <w:t xml:space="preserve">aan met een </w:t>
+      </w:r>
+      <w:r>
+        <w:t xml:space="preserve">(risico) </w:t>
+      </w:r>
+      <w:r>
+        <w:t>sql injectie.</w:t>
       </w:r>
     </w:p>
     <w:p>
       <w:r>
+        <w:lastRenderedPageBreak/>
         <w:tab/>
       </w:r>
+      <w:r>
+        <w:t>Maatregel 1:</w:t>
+      </w:r>
+      <w:r>
+        <w:t xml:space="preserve"> Prepared statements</w:t>
+      </w:r>
     </w:p>
+    <w:p>
+      <w:r>
+        <w:drawing>
+          <wp:inline distT="0" distB="0" distL="0" distR="0" wp14:anchorId="6C1A25C5" wp14:editId="7EDEC391">
+            <wp:extent cx="5831840" cy="3730625"/>
+            <wp:effectExtent l="0" t="0" r="0" b="3175"/>
+            <wp:docPr id="3" name="Picture 3" descr="Text&#10;&#10;Description automatically generated"/>
+            <wp:cNvGraphicFramePr>
+              <a:graphicFrameLocks xmlns:a="http://schemas.openxmlformats.org/drawingml/2006/main" noChangeAspect="1"/>
+            </wp:cNvGraphicFramePr>
+            <a:graphic xmlns:a="http://schemas.openxmlformats.org/drawingml/2006/main">
+              <a:graphicData uri="http://schemas.openxmlformats.org/drawingml/2006/picture">
+                <pic:pic xmlns:pic="http://schemas.openxmlformats.org/drawingml/2006/picture">
+                  <pic:nvPicPr>
+                    <pic:cNvPr id="3" name="Picture 3" descr="Text&#10;&#10;Description automatically generated"/>
+                    <pic:cNvPicPr/>
+                  </pic:nvPicPr>
+                  <pic:blipFill>
+                    <a:blip r:embed="rId18"/>
+                    <a:stretch>
+                      <a:fillRect/>
+                    </a:stretch>
+                  </pic:blipFill>
+                  <pic:spPr>
+                    <a:xfrm>
+                      <a:off x="0" y="0"/>
+                      <a:ext cx="5831840" cy="3730625"/>
+                    </a:xfrm>
+                    <a:prstGeom prst="rect">
+                      <a:avLst/>
+                    </a:prstGeom>
+                  </pic:spPr>
+                </pic:pic>
+              </a:graphicData>
+            </a:graphic>
+          </wp:inline>
+        </w:drawing>
+      </w:r>
+    </w:p>
+    <w:p/>
+    <w:p/>
+    <w:p>
+      <w:pPr>
+        <w:ind w:firstLine="709"/>
+      </w:pPr>
+      <w:r>
+        <w:t>Applicatie 2: De websites van de medewerkers waar je voor moet inloggen.</w:t>
+      </w:r>
+    </w:p>
+    <w:p>
+      <w:pPr>
+        <w:ind w:firstLine="709"/>
+      </w:pPr>
+      <w:r>
+        <w:t>Aanvalller 2: Valt aan door middel van (risico) broken access control.</w:t>
+      </w:r>
+    </w:p>
+    <w:p>
+      <w:pPr>
+        <w:ind w:left="709"/>
+      </w:pPr>
+      <w:r>
+        <w:t>Maatregel 2: Een sessie die bijhoudt welke gegevens de persoon mag zien. Dit kan alleen aangepast worden als er ingelogd wordt</w:t>
+      </w:r>
+    </w:p>
+    <w:p>
+      <w:r>
+        <w:drawing>
+          <wp:inline distT="0" distB="0" distL="0" distR="0" wp14:anchorId="2BF77FEA" wp14:editId="3EDC975D">
+            <wp:extent cx="5831840" cy="2000885"/>
+            <wp:effectExtent l="0" t="0" r="0" b="0"/>
+            <wp:docPr id="2" name="Picture 2"/>
+            <wp:cNvGraphicFramePr>
+              <a:graphicFrameLocks xmlns:a="http://schemas.openxmlformats.org/drawingml/2006/main" noChangeAspect="1"/>
+            </wp:cNvGraphicFramePr>
+            <a:graphic xmlns:a="http://schemas.openxmlformats.org/drawingml/2006/main">
+              <a:graphicData uri="http://schemas.openxmlformats.org/drawingml/2006/picture">
+                <pic:pic xmlns:pic="http://schemas.openxmlformats.org/drawingml/2006/picture">
+                  <pic:nvPicPr>
+                    <pic:cNvPr id="1" name=""/>
+                    <pic:cNvPicPr/>
+                  </pic:nvPicPr>
+                  <pic:blipFill>
+                    <a:blip r:embed="rId19"/>
+                    <a:stretch>
+                      <a:fillRect/>
+                    </a:stretch>
+                  </pic:blipFill>
+                  <pic:spPr>
+                    <a:xfrm>
+                      <a:off x="0" y="0"/>
+                      <a:ext cx="5831840" cy="2000885"/>
+                    </a:xfrm>
+                    <a:prstGeom prst="rect">
+                      <a:avLst/>
+                    </a:prstGeom>
+                  </pic:spPr>
+                </pic:pic>
+              </a:graphicData>
+            </a:graphic>
+          </wp:inline>
+        </w:drawing>
+      </w:r>
+    </w:p>
+    <w:p>
+      <w:r>
+        <w:tab/>
+      </w:r>
+    </w:p>
+    <w:p/>
     <w:p>
       <w:r>
         <w:tab/>
@@ -1705,6 +1815,7 @@
       </w:pPr>
       <w:bookmarkStart w:id="9" w:name="_Toc124232889"/>
       <w:r>
+        <w:lastRenderedPageBreak/>
         <w:t>Bronnen</w:t>
       </w:r>
       <w:bookmarkEnd w:id="9"/>
@@ -1722,7 +1833,7 @@
       <w:r>
         <w:t xml:space="preserve">vliegveld_1: </w:t>
       </w:r>
-      <w:hyperlink r:id="rId18" w:history="1">
+      <w:hyperlink r:id="rId20" w:history="1">
         <w:r>
           <w:rPr>
             <w:rStyle w:val="Hyperlink"/>
@@ -1747,7 +1858,7 @@
       <w:r>
         <w:t xml:space="preserve">vliegveld_2: </w:t>
       </w:r>
-      <w:hyperlink r:id="rId19" w:history="1">
+      <w:hyperlink r:id="rId21" w:history="1">
         <w:r>
           <w:rPr>
             <w:rStyle w:val="Hyperlink"/>
@@ -1765,8 +1876,8 @@
     <w:p/>
     <w:p/>
     <w:sectPr>
-      <w:headerReference w:type="default" r:id="rId20"/>
-      <w:footerReference w:type="default" r:id="rId21"/>
+      <w:headerReference w:type="default" r:id="rId22"/>
+      <w:footerReference w:type="default" r:id="rId23"/>
       <w:pgSz w:w="11906" w:h="16838" w:code="9"/>
       <w:pgMar w:top="2268" w:right="1361" w:bottom="1418" w:left="1361" w:header="709" w:footer="567" w:gutter="0"/>
       <w:cols w:space="708"/>
@@ -6271,6 +6382,7 @@
     <w:rsid w:val="0073507B"/>
     <w:rsid w:val="009213F9"/>
     <w:rsid w:val="00936A26"/>
+    <w:rsid w:val="00A63ED1"/>
     <w:rsid w:val="00AA595E"/>
     <w:rsid w:val="00AC2175"/>
     <w:rsid w:val="00AF2DB0"/>
@@ -6278,7 +6390,6 @@
     <w:rsid w:val="00BC6C35"/>
     <w:rsid w:val="00C9460B"/>
     <w:rsid w:val="00E30130"/>
-    <w:rsid w:val="00F8453A"/>
   </w:rsids>
   <m:mathPr>
     <m:mathFont m:val="Cambria Math"/>

</xml_diff>

<commit_message>
nog 1 klein dingetje aangepast
</commit_message>
<xml_diff>
--- a/applicatie/raw/Opleverdocument.docx
+++ b/applicatie/raw/Opleverdocument.docx
@@ -598,11 +598,11 @@
         </w:p>
       </w:sdtContent>
     </w:sdt>
-    <w:bookmarkStart w:id="1" w:name="_Toc453921976" w:displacedByCustomXml="prev"/>
-    <w:bookmarkStart w:id="2" w:name="_Toc453921523" w:displacedByCustomXml="prev"/>
+    <w:bookmarkStart w:id="1" w:name="_Toc453919959" w:displacedByCustomXml="prev"/>
+    <w:bookmarkStart w:id="2" w:name="_Toc453920324" w:displacedByCustomXml="prev"/>
     <w:bookmarkStart w:id="3" w:name="_Toc453921312" w:displacedByCustomXml="prev"/>
-    <w:bookmarkStart w:id="4" w:name="_Toc453920324" w:displacedByCustomXml="prev"/>
-    <w:bookmarkStart w:id="5" w:name="_Toc453919959" w:displacedByCustomXml="prev"/>
+    <w:bookmarkStart w:id="4" w:name="_Toc453921523" w:displacedByCustomXml="prev"/>
+    <w:bookmarkStart w:id="5" w:name="_Toc453921976" w:displacedByCustomXml="prev"/>
     <w:p>
       <w:r>
         <w:br w:type="page"/>
@@ -1692,6 +1692,9 @@
     </w:p>
     <w:p>
       <w:r>
+        <w:rPr>
+          <w:noProof/>
+        </w:rPr>
         <w:drawing>
           <wp:inline distT="0" distB="0" distL="0" distR="0" wp14:anchorId="6C1A25C5" wp14:editId="7EDEC391">
             <wp:extent cx="5831840" cy="3730625"/>
@@ -1744,7 +1747,13 @@
         <w:ind w:firstLine="709"/>
       </w:pPr>
       <w:r>
-        <w:t>Aanvalller 2: Valt aan door middel van (risico) broken access control.</w:t>
+        <w:t>Aanvalller 2: Valt aan door middel van (risico) broken access control</w:t>
+      </w:r>
+      <w:r>
+        <w:t xml:space="preserve"> op de medewerkers sites</w:t>
+      </w:r>
+      <w:r>
+        <w:t>.</w:t>
       </w:r>
     </w:p>
     <w:p>
@@ -1757,6 +1766,9 @@
     </w:p>
     <w:p>
       <w:r>
+        <w:rPr>
+          <w:noProof/>
+        </w:rPr>
         <w:drawing>
           <wp:inline distT="0" distB="0" distL="0" distR="0" wp14:anchorId="2BF77FEA" wp14:editId="3EDC975D">
             <wp:extent cx="5831840" cy="2000885"/>
@@ -5309,6 +5321,7 @@
   <w:style w:type="character" w:default="1" w:styleId="DefaultParagraphFont">
     <w:name w:val="Default Paragraph Font"/>
     <w:uiPriority w:val="1"/>
+    <w:semiHidden/>
     <w:unhideWhenUsed/>
   </w:style>
   <w:style w:type="table" w:default="1" w:styleId="TableNormal">
@@ -6389,6 +6402,7 @@
     <w:rsid w:val="00BC329E"/>
     <w:rsid w:val="00BC6C35"/>
     <w:rsid w:val="00C9460B"/>
+    <w:rsid w:val="00D940FB"/>
     <w:rsid w:val="00E30130"/>
   </w:rsids>
   <m:mathPr>
@@ -7102,28 +7116,12 @@
 </file>
 
 <file path=customXml/item2.xml><?xml version="1.0" encoding="utf-8"?>
-<b:Sources xmlns:b="http://schemas.openxmlformats.org/officeDocument/2006/bibliography" xmlns="http://schemas.openxmlformats.org/officeDocument/2006/bibliography" SelectedStyle="\APASixthEditionOfficeOnline.xsl" StyleName="APA" Version="6">
-  <b:Source>
-    <b:Tag>HPi10</b:Tag>
-    <b:SourceType>Report</b:SourceType>
-    <b:Guid>{EB17E8B4-CD9E-4929-8DF0-41ED47E182D5}</b:Guid>
-    <b:Author>
-      <b:Author>
-        <b:NameList>
-          <b:Person>
-            <b:Last>Pijnenburg</b:Last>
-            <b:First>H.</b:First>
-          </b:Person>
-        </b:NameList>
-      </b:Author>
-    </b:Author>
-    <b:Title>Zorgen dat het werkt</b:Title>
-    <b:Year>2010</b:Year>
-    <b:Publisher>Lectoraat Werkzame Factoren in de Zorg voor Jeugd, HAN</b:Publisher>
-    <b:City>Nijmegen</b:City>
-    <b:RefOrder>1</b:RefOrder>
-  </b:Source>
-</b:Sources>
+<?mso-contentType ?>
+<FormTemplates xmlns="http://schemas.microsoft.com/sharepoint/v3/contenttype/forms">
+  <Display>DocumentLibraryForm</Display>
+  <Edit>DocumentLibraryForm</Edit>
+  <New>DocumentLibraryForm</New>
+</FormTemplates>
 </file>
 
 <file path=customXml/item3.xml><?xml version="1.0" encoding="utf-8"?>
@@ -7241,12 +7239,28 @@
 </file>
 
 <file path=customXml/item4.xml><?xml version="1.0" encoding="utf-8"?>
-<?mso-contentType ?>
-<FormTemplates xmlns="http://schemas.microsoft.com/sharepoint/v3/contenttype/forms">
-  <Display>DocumentLibraryForm</Display>
-  <Edit>DocumentLibraryForm</Edit>
-  <New>DocumentLibraryForm</New>
-</FormTemplates>
+<b:Sources xmlns:b="http://schemas.openxmlformats.org/officeDocument/2006/bibliography" xmlns="http://schemas.openxmlformats.org/officeDocument/2006/bibliography" SelectedStyle="\APASixthEditionOfficeOnline.xsl" StyleName="APA" Version="6">
+  <b:Source>
+    <b:Tag>HPi10</b:Tag>
+    <b:SourceType>Report</b:SourceType>
+    <b:Guid>{EB17E8B4-CD9E-4929-8DF0-41ED47E182D5}</b:Guid>
+    <b:Author>
+      <b:Author>
+        <b:NameList>
+          <b:Person>
+            <b:Last>Pijnenburg</b:Last>
+            <b:First>H.</b:First>
+          </b:Person>
+        </b:NameList>
+      </b:Author>
+    </b:Author>
+    <b:Title>Zorgen dat het werkt</b:Title>
+    <b:Year>2010</b:Year>
+    <b:Publisher>Lectoraat Werkzame Factoren in de Zorg voor Jeugd, HAN</b:Publisher>
+    <b:City>Nijmegen</b:City>
+    <b:RefOrder>1</b:RefOrder>
+  </b:Source>
+</b:Sources>
 </file>
 
 <file path=customXml/itemProps1.xml><?xml version="1.0" encoding="utf-8"?>
@@ -7259,9 +7273,9 @@
 </file>
 
 <file path=customXml/itemProps2.xml><?xml version="1.0" encoding="utf-8"?>
-<ds:datastoreItem xmlns:ds="http://schemas.openxmlformats.org/officeDocument/2006/customXml" ds:itemID="{FC5467D7-69FE-4180-BE19-1D4073F22D60}">
+<ds:datastoreItem xmlns:ds="http://schemas.openxmlformats.org/officeDocument/2006/customXml" ds:itemID="{A05A2F34-0CE7-4D6F-9850-E83E48AF91B1}">
   <ds:schemaRefs>
-    <ds:schemaRef ds:uri="http://schemas.openxmlformats.org/officeDocument/2006/bibliography"/>
+    <ds:schemaRef ds:uri="http://schemas.microsoft.com/sharepoint/v3/contenttype/forms"/>
   </ds:schemaRefs>
 </ds:datastoreItem>
 </file>
@@ -7283,9 +7297,9 @@
 </file>
 
 <file path=customXml/itemProps4.xml><?xml version="1.0" encoding="utf-8"?>
-<ds:datastoreItem xmlns:ds="http://schemas.openxmlformats.org/officeDocument/2006/customXml" ds:itemID="{A05A2F34-0CE7-4D6F-9850-E83E48AF91B1}">
+<ds:datastoreItem xmlns:ds="http://schemas.openxmlformats.org/officeDocument/2006/customXml" ds:itemID="{FC5467D7-69FE-4180-BE19-1D4073F22D60}">
   <ds:schemaRefs>
-    <ds:schemaRef ds:uri="http://schemas.microsoft.com/sharepoint/v3/contenttype/forms"/>
+    <ds:schemaRef ds:uri="http://schemas.openxmlformats.org/officeDocument/2006/bibliography"/>
   </ds:schemaRefs>
 </ds:datastoreItem>
 </file>
</xml_diff>

<commit_message>
geen requirements meer weggewerkt, maar wel de site wat degelijker gemaakt
</commit_message>
<xml_diff>
--- a/applicatie/raw/Opleverdocument.docx
+++ b/applicatie/raw/Opleverdocument.docx
@@ -598,11 +598,11 @@
         </w:p>
       </w:sdtContent>
     </w:sdt>
-    <w:bookmarkStart w:id="1" w:name="_Toc453919959" w:displacedByCustomXml="prev"/>
-    <w:bookmarkStart w:id="2" w:name="_Toc453920324" w:displacedByCustomXml="prev"/>
+    <w:bookmarkStart w:id="1" w:name="_Toc453921976" w:displacedByCustomXml="prev"/>
+    <w:bookmarkStart w:id="2" w:name="_Toc453921523" w:displacedByCustomXml="prev"/>
     <w:bookmarkStart w:id="3" w:name="_Toc453921312" w:displacedByCustomXml="prev"/>
-    <w:bookmarkStart w:id="4" w:name="_Toc453921523" w:displacedByCustomXml="prev"/>
-    <w:bookmarkStart w:id="5" w:name="_Toc453921976" w:displacedByCustomXml="prev"/>
+    <w:bookmarkStart w:id="4" w:name="_Toc453920324" w:displacedByCustomXml="prev"/>
+    <w:bookmarkStart w:id="5" w:name="_Toc453919959" w:displacedByCustomXml="prev"/>
     <w:p>
       <w:r>
         <w:br w:type="page"/>
@@ -1424,6 +1424,11 @@
             <w:tcW w:w="3939" w:type="dxa"/>
           </w:tcPr>
           <w:p>
+            <w:pPr>
+              <w:rPr>
+                <w:u w:val="single"/>
+              </w:rPr>
+            </w:pPr>
             <w:r>
               <w:t xml:space="preserve">In de vluchtentabel staat onder andere hoeveel bagage er maximaal mee mag en hoeveel passagiers er maximaal ingecheckt mogen worden. </w:t>
             </w:r>
@@ -1438,6 +1443,28 @@
             </w:r>
             <w:r>
               <w:t xml:space="preserve"> problemen.</w:t>
+            </w:r>
+            <w:r>
+              <w:t xml:space="preserve"> Nog een laatste detail wat toch wel erg handig is.</w:t>
+            </w:r>
+            <w:r>
+              <w:t xml:space="preserve"> De controle of er nog mensen bijkunnen in het vliegtuig wordt </w:t>
+            </w:r>
+            <w:r>
+              <w:rPr>
+                <w:u w:val="single"/>
+              </w:rPr>
+              <w:t>niet</w:t>
+            </w:r>
+            <w:r>
+              <w:t xml:space="preserve"> </w:t>
+            </w:r>
+            <w:r>
+              <w:t xml:space="preserve">gedaan bij passagier toevoegen, maar bij het </w:t>
+            </w:r>
+            <w:r>
+              <w:lastRenderedPageBreak/>
+              <w:t>inchecken van een passagier. Dit is bewust gedaan, omdat er geen mogelijkheid is om passagiers te verwijderen, waardoor je niet kunt wisselen tussen plekken als er een passagier afmeld. Het desbetreffende passagiernummer blijft namelijk wel in de database staan en de check ziet dat dan als een echte passagier.</w:t>
             </w:r>
           </w:p>
         </w:tc>
@@ -1449,6 +1476,7 @@
           </w:tcPr>
           <w:p>
             <w:r>
+              <w:lastRenderedPageBreak/>
               <w:t>OG-02</w:t>
             </w:r>
           </w:p>
@@ -1494,7 +1522,6 @@
           </w:tcPr>
           <w:p>
             <w:r>
-              <w:lastRenderedPageBreak/>
               <w:t>OG-03</w:t>
             </w:r>
           </w:p>
@@ -1564,6 +1591,7 @@
       </w:pPr>
       <w:bookmarkStart w:id="8" w:name="_Toc124232888"/>
       <w:r>
+        <w:lastRenderedPageBreak/>
         <w:t>Risicoanalyse</w:t>
       </w:r>
       <w:bookmarkEnd w:id="8"/>
@@ -1680,7 +1708,6 @@
     </w:p>
     <w:p>
       <w:r>
-        <w:lastRenderedPageBreak/>
         <w:tab/>
       </w:r>
       <w:r>
@@ -1692,14 +1719,12 @@
     </w:p>
     <w:p>
       <w:r>
-        <w:rPr>
-          <w:noProof/>
-        </w:rPr>
+        <w:lastRenderedPageBreak/>
         <w:drawing>
-          <wp:inline distT="0" distB="0" distL="0" distR="0" wp14:anchorId="6C1A25C5" wp14:editId="7EDEC391">
-            <wp:extent cx="5831840" cy="3730625"/>
-            <wp:effectExtent l="0" t="0" r="0" b="3175"/>
-            <wp:docPr id="3" name="Picture 3" descr="Text&#10;&#10;Description automatically generated"/>
+          <wp:inline distT="0" distB="0" distL="0" distR="0" wp14:anchorId="0A86EEC5" wp14:editId="2EA6A09F">
+            <wp:extent cx="5831840" cy="3630930"/>
+            <wp:effectExtent l="0" t="0" r="0" b="7620"/>
+            <wp:docPr id="4" name="Picture 4" descr="Text&#10;&#10;Description automatically generated"/>
             <wp:cNvGraphicFramePr>
               <a:graphicFrameLocks xmlns:a="http://schemas.openxmlformats.org/drawingml/2006/main" noChangeAspect="1"/>
             </wp:cNvGraphicFramePr>
@@ -1707,7 +1732,7 @@
               <a:graphicData uri="http://schemas.openxmlformats.org/drawingml/2006/picture">
                 <pic:pic xmlns:pic="http://schemas.openxmlformats.org/drawingml/2006/picture">
                   <pic:nvPicPr>
-                    <pic:cNvPr id="3" name="Picture 3" descr="Text&#10;&#10;Description automatically generated"/>
+                    <pic:cNvPr id="4" name="Picture 4" descr="Text&#10;&#10;Description automatically generated"/>
                     <pic:cNvPicPr/>
                   </pic:nvPicPr>
                   <pic:blipFill>
@@ -1719,7 +1744,7 @@
                   <pic:spPr>
                     <a:xfrm>
                       <a:off x="0" y="0"/>
-                      <a:ext cx="5831840" cy="3730625"/>
+                      <a:ext cx="5831840" cy="3630930"/>
                     </a:xfrm>
                     <a:prstGeom prst="rect">
                       <a:avLst/>
@@ -1827,7 +1852,6 @@
       </w:pPr>
       <w:bookmarkStart w:id="9" w:name="_Toc124232889"/>
       <w:r>
-        <w:lastRenderedPageBreak/>
         <w:t>Bronnen</w:t>
       </w:r>
       <w:bookmarkEnd w:id="9"/>
@@ -1862,6 +1886,7 @@
         <w:ind w:left="360"/>
       </w:pPr>
       <w:r>
+        <w:lastRenderedPageBreak/>
         <w:t xml:space="preserve">Bron </w:t>
       </w:r>
       <w:r>
@@ -6388,6 +6413,7 @@
     <w:rsidRoot w:val="00AC2175"/>
     <w:rsid w:val="0003236B"/>
     <w:rsid w:val="00125922"/>
+    <w:rsid w:val="00154C88"/>
     <w:rsid w:val="003B18B8"/>
     <w:rsid w:val="005343C8"/>
     <w:rsid w:val="005A4B92"/>
@@ -7116,12 +7142,28 @@
 </file>
 
 <file path=customXml/item2.xml><?xml version="1.0" encoding="utf-8"?>
-<?mso-contentType ?>
-<FormTemplates xmlns="http://schemas.microsoft.com/sharepoint/v3/contenttype/forms">
-  <Display>DocumentLibraryForm</Display>
-  <Edit>DocumentLibraryForm</Edit>
-  <New>DocumentLibraryForm</New>
-</FormTemplates>
+<b:Sources xmlns:b="http://schemas.openxmlformats.org/officeDocument/2006/bibliography" xmlns="http://schemas.openxmlformats.org/officeDocument/2006/bibliography" SelectedStyle="\APASixthEditionOfficeOnline.xsl" StyleName="APA" Version="6">
+  <b:Source>
+    <b:Tag>HPi10</b:Tag>
+    <b:SourceType>Report</b:SourceType>
+    <b:Guid>{EB17E8B4-CD9E-4929-8DF0-41ED47E182D5}</b:Guid>
+    <b:Author>
+      <b:Author>
+        <b:NameList>
+          <b:Person>
+            <b:Last>Pijnenburg</b:Last>
+            <b:First>H.</b:First>
+          </b:Person>
+        </b:NameList>
+      </b:Author>
+    </b:Author>
+    <b:Title>Zorgen dat het werkt</b:Title>
+    <b:Year>2010</b:Year>
+    <b:Publisher>Lectoraat Werkzame Factoren in de Zorg voor Jeugd, HAN</b:Publisher>
+    <b:City>Nijmegen</b:City>
+    <b:RefOrder>1</b:RefOrder>
+  </b:Source>
+</b:Sources>
 </file>
 
 <file path=customXml/item3.xml><?xml version="1.0" encoding="utf-8"?>
@@ -7239,28 +7281,12 @@
 </file>
 
 <file path=customXml/item4.xml><?xml version="1.0" encoding="utf-8"?>
-<b:Sources xmlns:b="http://schemas.openxmlformats.org/officeDocument/2006/bibliography" xmlns="http://schemas.openxmlformats.org/officeDocument/2006/bibliography" SelectedStyle="\APASixthEditionOfficeOnline.xsl" StyleName="APA" Version="6">
-  <b:Source>
-    <b:Tag>HPi10</b:Tag>
-    <b:SourceType>Report</b:SourceType>
-    <b:Guid>{EB17E8B4-CD9E-4929-8DF0-41ED47E182D5}</b:Guid>
-    <b:Author>
-      <b:Author>
-        <b:NameList>
-          <b:Person>
-            <b:Last>Pijnenburg</b:Last>
-            <b:First>H.</b:First>
-          </b:Person>
-        </b:NameList>
-      </b:Author>
-    </b:Author>
-    <b:Title>Zorgen dat het werkt</b:Title>
-    <b:Year>2010</b:Year>
-    <b:Publisher>Lectoraat Werkzame Factoren in de Zorg voor Jeugd, HAN</b:Publisher>
-    <b:City>Nijmegen</b:City>
-    <b:RefOrder>1</b:RefOrder>
-  </b:Source>
-</b:Sources>
+<?mso-contentType ?>
+<FormTemplates xmlns="http://schemas.microsoft.com/sharepoint/v3/contenttype/forms">
+  <Display>DocumentLibraryForm</Display>
+  <Edit>DocumentLibraryForm</Edit>
+  <New>DocumentLibraryForm</New>
+</FormTemplates>
 </file>
 
 <file path=customXml/itemProps1.xml><?xml version="1.0" encoding="utf-8"?>
@@ -7273,9 +7299,9 @@
 </file>
 
 <file path=customXml/itemProps2.xml><?xml version="1.0" encoding="utf-8"?>
-<ds:datastoreItem xmlns:ds="http://schemas.openxmlformats.org/officeDocument/2006/customXml" ds:itemID="{A05A2F34-0CE7-4D6F-9850-E83E48AF91B1}">
+<ds:datastoreItem xmlns:ds="http://schemas.openxmlformats.org/officeDocument/2006/customXml" ds:itemID="{FC5467D7-69FE-4180-BE19-1D4073F22D60}">
   <ds:schemaRefs>
-    <ds:schemaRef ds:uri="http://schemas.microsoft.com/sharepoint/v3/contenttype/forms"/>
+    <ds:schemaRef ds:uri="http://schemas.openxmlformats.org/officeDocument/2006/bibliography"/>
   </ds:schemaRefs>
 </ds:datastoreItem>
 </file>
@@ -7297,9 +7323,9 @@
 </file>
 
 <file path=customXml/itemProps4.xml><?xml version="1.0" encoding="utf-8"?>
-<ds:datastoreItem xmlns:ds="http://schemas.openxmlformats.org/officeDocument/2006/customXml" ds:itemID="{FC5467D7-69FE-4180-BE19-1D4073F22D60}">
+<ds:datastoreItem xmlns:ds="http://schemas.openxmlformats.org/officeDocument/2006/customXml" ds:itemID="{A05A2F34-0CE7-4D6F-9850-E83E48AF91B1}">
   <ds:schemaRefs>
-    <ds:schemaRef ds:uri="http://schemas.openxmlformats.org/officeDocument/2006/bibliography"/>
+    <ds:schemaRef ds:uri="http://schemas.microsoft.com/sharepoint/v3/contenttype/forms"/>
   </ds:schemaRefs>
 </ds:datastoreItem>
 </file>
</xml_diff>

<commit_message>
nu roteerd de index pagina door wat achtergronden, wat wel leuker is.
</commit_message>
<xml_diff>
--- a/applicatie/raw/Opleverdocument.docx
+++ b/applicatie/raw/Opleverdocument.docx
@@ -1844,14 +1844,28 @@
     </w:p>
     <w:p>
       <w:pPr>
+        <w:rPr>
+          <w:rFonts w:ascii="Arial" w:hAnsi="Arial"/>
+          <w:b/>
+          <w:color w:val="E50056" w:themeColor="text2"/>
+          <w:sz w:val="24"/>
+        </w:rPr>
+      </w:pPr>
+      <w:bookmarkStart w:id="9" w:name="_Toc124232889"/>
+      <w:r>
+        <w:br w:type="page"/>
+      </w:r>
+    </w:p>
+    <w:p>
+      <w:pPr>
         <w:pStyle w:val="Heading2"/>
         <w:numPr>
           <w:ilvl w:val="0"/>
           <w:numId w:val="27"/>
         </w:numPr>
       </w:pPr>
-      <w:bookmarkStart w:id="9" w:name="_Toc124232889"/>
-      <w:r>
+      <w:r>
+        <w:lastRenderedPageBreak/>
         <w:t>Bronnen</w:t>
       </w:r>
       <w:bookmarkEnd w:id="9"/>
@@ -1886,7 +1900,6 @@
         <w:ind w:left="360"/>
       </w:pPr>
       <w:r>
-        <w:lastRenderedPageBreak/>
         <w:t xml:space="preserve">Bron </w:t>
       </w:r>
       <w:r>
@@ -1900,12 +1913,104 @@
           <w:rPr>
             <w:rStyle w:val="Hyperlink"/>
           </w:rPr>
-          <w:t>Vliegveld_2</w:t>
+          <w:t>Vlie</w:t>
+        </w:r>
+        <w:r>
+          <w:rPr>
+            <w:rStyle w:val="Hyperlink"/>
+          </w:rPr>
+          <w:t>g</w:t>
+        </w:r>
+        <w:r>
+          <w:rPr>
+            <w:rStyle w:val="Hyperlink"/>
+          </w:rPr>
+          <w:t>veld_2</w:t>
         </w:r>
       </w:hyperlink>
       <w:r>
         <w:t xml:space="preserve"> </w:t>
       </w:r>
+    </w:p>
+    <w:p>
+      <w:pPr>
+        <w:ind w:left="360"/>
+      </w:pPr>
+      <w:r>
+        <w:t>Bron foto vliegveld_</w:t>
+      </w:r>
+      <w:r>
+        <w:t>3</w:t>
+      </w:r>
+      <w:r>
+        <w:t xml:space="preserve">: </w:t>
+      </w:r>
+      <w:hyperlink r:id="rId22" w:history="1">
+        <w:r>
+          <w:rPr>
+            <w:rStyle w:val="Hyperlink"/>
+          </w:rPr>
+          <w:t>Vliegveld_3</w:t>
+        </w:r>
+      </w:hyperlink>
+      <w:r>
+        <w:t xml:space="preserve"> </w:t>
+      </w:r>
+    </w:p>
+    <w:p>
+      <w:pPr>
+        <w:ind w:left="360"/>
+      </w:pPr>
+      <w:r>
+        <w:t>Bron foto vliegveld_</w:t>
+      </w:r>
+      <w:r>
+        <w:t>4</w:t>
+      </w:r>
+      <w:r>
+        <w:t xml:space="preserve">: </w:t>
+      </w:r>
+      <w:hyperlink r:id="rId23" w:history="1">
+        <w:r>
+          <w:rPr>
+            <w:rStyle w:val="Hyperlink"/>
+          </w:rPr>
+          <w:t>Vliegveld_4</w:t>
+        </w:r>
+      </w:hyperlink>
+      <w:r>
+        <w:t xml:space="preserve"> </w:t>
+      </w:r>
+    </w:p>
+    <w:p>
+      <w:pPr>
+        <w:ind w:left="360"/>
+      </w:pPr>
+      <w:r>
+        <w:t>Bron foto vliegveld_</w:t>
+      </w:r>
+      <w:r>
+        <w:t>5</w:t>
+      </w:r>
+      <w:r>
+        <w:t xml:space="preserve">: </w:t>
+      </w:r>
+      <w:hyperlink r:id="rId24" w:history="1">
+        <w:r>
+          <w:rPr>
+            <w:rStyle w:val="Hyperlink"/>
+          </w:rPr>
+          <w:t>Vliegveld_5</w:t>
+        </w:r>
+      </w:hyperlink>
+      <w:r>
+        <w:t xml:space="preserve"> </w:t>
+      </w:r>
+    </w:p>
+    <w:p>
+      <w:pPr>
+        <w:ind w:left="360"/>
+      </w:pPr>
     </w:p>
     <w:p/>
     <w:p/>
@@ -1913,8 +2018,8 @@
     <w:p/>
     <w:p/>
     <w:sectPr>
-      <w:headerReference w:type="default" r:id="rId22"/>
-      <w:footerReference w:type="default" r:id="rId23"/>
+      <w:headerReference w:type="default" r:id="rId25"/>
+      <w:footerReference w:type="default" r:id="rId26"/>
       <w:pgSz w:w="11906" w:h="16838" w:code="9"/>
       <w:pgMar w:top="2268" w:right="1361" w:bottom="1418" w:left="1361" w:header="709" w:footer="567" w:gutter="0"/>
       <w:cols w:space="708"/>
@@ -6413,8 +6518,8 @@
     <w:rsidRoot w:val="00AC2175"/>
     <w:rsid w:val="0003236B"/>
     <w:rsid w:val="00125922"/>
-    <w:rsid w:val="00154C88"/>
     <w:rsid w:val="003B18B8"/>
+    <w:rsid w:val="00483B2E"/>
     <w:rsid w:val="005343C8"/>
     <w:rsid w:val="005A4B92"/>
     <w:rsid w:val="006326B1"/>

</xml_diff>

<commit_message>
inline css weggehaald en nog wat minder netter code netter gemaakt
</commit_message>
<xml_diff>
--- a/applicatie/raw/Opleverdocument.docx
+++ b/applicatie/raw/Opleverdocument.docx
@@ -1591,7 +1591,6 @@
       </w:pPr>
       <w:bookmarkStart w:id="8" w:name="_Toc124232888"/>
       <w:r>
-        <w:lastRenderedPageBreak/>
         <w:t>Risicoanalyse</w:t>
       </w:r>
       <w:bookmarkEnd w:id="8"/>
@@ -1603,15 +1602,114 @@
           <w:noProof/>
         </w:rPr>
       </w:pPr>
-      <w:r>
-        <w:rPr>
-          <w:noProof/>
-        </w:rPr>
+    </w:p>
+    <w:p>
+      <w:r>
+        <w:tab/>
+      </w:r>
+    </w:p>
+    <w:p>
+      <w:pPr>
+        <w:ind w:firstLine="360"/>
+      </w:pPr>
+    </w:p>
+    <w:p>
+      <w:pPr>
+        <w:ind w:firstLine="360"/>
+      </w:pPr>
+    </w:p>
+    <w:p>
+      <w:pPr>
+        <w:ind w:firstLine="709"/>
+      </w:pPr>
+      <w:r>
+        <w:t>Applicatie 1: De database.</w:t>
+      </w:r>
+      <w:r>
+        <w:t xml:space="preserve"> </w:t>
+      </w:r>
+    </w:p>
+    <w:p>
+      <w:pPr>
+        <w:ind w:firstLine="709"/>
+      </w:pPr>
+      <w:r>
+        <w:t>1: De website van gelre airport.</w:t>
+      </w:r>
+    </w:p>
+    <w:p>
+      <w:pPr>
+        <w:ind w:firstLine="709"/>
+      </w:pPr>
+      <w:r>
+        <w:t>2: De websites van de medewerkers waar je voor moet inloggen.</w:t>
+      </w:r>
+    </w:p>
+    <w:p>
+      <w:pPr>
+        <w:ind w:firstLine="709"/>
+      </w:pPr>
+      <w:r>
+        <w:t>3</w:t>
+      </w:r>
+      <w:r>
+        <w:t xml:space="preserve">: De database. </w:t>
+      </w:r>
+    </w:p>
+    <w:p>
+      <w:pPr>
+        <w:ind w:firstLine="709"/>
+      </w:pPr>
+      <w:r>
+        <w:t xml:space="preserve">Aanvaller: </w:t>
+      </w:r>
+      <w:r>
+        <w:t>V</w:t>
+      </w:r>
+      <w:r>
+        <w:t xml:space="preserve">alt </w:t>
+      </w:r>
+      <w:r>
+        <w:t xml:space="preserve">een zoek- of toevoegfunctie </w:t>
+      </w:r>
+      <w:r>
+        <w:t xml:space="preserve">aan met een </w:t>
+      </w:r>
+      <w:r>
+        <w:t xml:space="preserve">(risico) </w:t>
+      </w:r>
+      <w:r>
+        <w:t>sql injectie.</w:t>
+      </w:r>
+    </w:p>
+    <w:p>
+      <w:pPr>
+        <w:ind w:left="708"/>
+      </w:pPr>
+      <w:r>
+        <w:t>Maatregel:</w:t>
+      </w:r>
+      <w:r>
+        <w:t xml:space="preserve"> Prepared statements</w:t>
+      </w:r>
+      <w:r>
+        <w:t>/ pdo statements en is_numeric controles (die staan niet op de foto</w:t>
+      </w:r>
+      <w:r>
+        <w:t>, maar wel bijvoorbeeld op lijn 55 bij zelf_checkin_inlog.php</w:t>
+      </w:r>
+      <w:r>
+        <w:t>).</w:t>
+      </w:r>
+    </w:p>
+    <w:p>
+      <w:r>
+        <w:lastRenderedPageBreak/>
         <w:drawing>
-          <wp:inline distT="0" distB="0" distL="0" distR="0" wp14:anchorId="08E018B5" wp14:editId="77F47FE2">
-            <wp:extent cx="5831840" cy="3692525"/>
-            <wp:effectExtent l="0" t="0" r="0" b="3175"/>
-            <wp:docPr id="1" name="Picture 1" descr="A picture containing sky&#10;&#10;Description automatically generated"/>
+          <wp:inline distT="0" distB="0" distL="0" distR="0" wp14:anchorId="0A86EEC5" wp14:editId="2EA6A09F">
+            <wp:extent cx="5831840" cy="3630930"/>
+            <wp:effectExtent l="0" t="0" r="0" b="7620"/>
+            <wp:docPr id="4" name="Picture 4" descr="Text&#10;&#10;Description automatically generated"/>
             <wp:cNvGraphicFramePr>
               <a:graphicFrameLocks xmlns:a="http://schemas.openxmlformats.org/drawingml/2006/main" noChangeAspect="1"/>
             </wp:cNvGraphicFramePr>
@@ -1619,13 +1717,57 @@
               <a:graphicData uri="http://schemas.openxmlformats.org/drawingml/2006/picture">
                 <pic:pic xmlns:pic="http://schemas.openxmlformats.org/drawingml/2006/picture">
                   <pic:nvPicPr>
-                    <pic:cNvPr id="1" name="Picture 1" descr="A picture containing sky&#10;&#10;Description automatically generated"/>
+                    <pic:cNvPr id="4" name="Picture 4" descr="Text&#10;&#10;Description automatically generated"/>
+                    <pic:cNvPicPr/>
+                  </pic:nvPicPr>
+                  <pic:blipFill>
+                    <a:blip r:embed="rId17"/>
+                    <a:stretch>
+                      <a:fillRect/>
+                    </a:stretch>
+                  </pic:blipFill>
+                  <pic:spPr>
+                    <a:xfrm>
+                      <a:off x="0" y="0"/>
+                      <a:ext cx="5831840" cy="3630930"/>
+                    </a:xfrm>
+                    <a:prstGeom prst="rect">
+                      <a:avLst/>
+                    </a:prstGeom>
+                  </pic:spPr>
+                </pic:pic>
+              </a:graphicData>
+            </a:graphic>
+          </wp:inline>
+        </w:drawing>
+      </w:r>
+    </w:p>
+    <w:p/>
+    <w:p/>
+    <w:p>
+      <w:r>
+        <w:rPr>
+          <w:noProof/>
+        </w:rPr>
+        <w:drawing>
+          <wp:inline distT="0" distB="0" distL="0" distR="0" wp14:anchorId="55AB4035" wp14:editId="32E237F3">
+            <wp:extent cx="5831840" cy="3692525"/>
+            <wp:effectExtent l="0" t="0" r="0" b="3175"/>
+            <wp:docPr id="10" name="Picture 10" descr="Diagram&#10;&#10;Description automatically generated"/>
+            <wp:cNvGraphicFramePr>
+              <a:graphicFrameLocks xmlns:a="http://schemas.openxmlformats.org/drawingml/2006/main" noChangeAspect="1"/>
+            </wp:cNvGraphicFramePr>
+            <a:graphic xmlns:a="http://schemas.openxmlformats.org/drawingml/2006/main">
+              <a:graphicData uri="http://schemas.openxmlformats.org/drawingml/2006/picture">
+                <pic:pic xmlns:pic="http://schemas.openxmlformats.org/drawingml/2006/picture">
+                  <pic:nvPicPr>
+                    <pic:cNvPr id="10" name="Picture 10" descr="Diagram&#10;&#10;Description automatically generated"/>
                     <pic:cNvPicPr>
                       <a:picLocks noChangeAspect="1" noChangeArrowheads="1"/>
                     </pic:cNvPicPr>
                   </pic:nvPicPr>
                   <pic:blipFill>
-                    <a:blip r:embed="rId17" cstate="print">
+                    <a:blip r:embed="rId18" cstate="print">
                       <a:extLst>
                         <a:ext uri="{28A0092B-C50C-407E-A947-70E740481C1C}">
                           <a14:useLocalDpi xmlns:a14="http://schemas.microsoft.com/office/drawing/2010/main" val="0"/>
@@ -1658,26 +1800,57 @@
       </w:r>
     </w:p>
     <w:p>
-      <w:r>
-        <w:tab/>
+      <w:pPr>
+        <w:ind w:firstLine="709"/>
+      </w:pPr>
+      <w:r>
+        <w:t>1:</w:t>
+      </w:r>
+      <w:r>
+        <w:t xml:space="preserve"> De website van gelre airport</w:t>
+      </w:r>
+      <w:r>
+        <w:t>.</w:t>
       </w:r>
     </w:p>
     <w:p>
       <w:pPr>
-        <w:ind w:firstLine="360"/>
-      </w:pPr>
+        <w:ind w:firstLine="709"/>
+      </w:pPr>
+      <w:r>
+        <w:t>2: De websites van de medewerkers waar je voor moet inloggen.</w:t>
+      </w:r>
     </w:p>
     <w:p>
       <w:pPr>
-        <w:ind w:firstLine="360"/>
-      </w:pPr>
+        <w:ind w:firstLine="709"/>
+      </w:pPr>
+      <w:r>
+        <w:lastRenderedPageBreak/>
+        <w:t>3:</w:t>
+      </w:r>
+      <w:r>
+        <w:t xml:space="preserve"> Een specifieke website</w:t>
+      </w:r>
+      <w:r>
+        <w:t>/ specifiek onderdeel</w:t>
+      </w:r>
+      <w:r>
+        <w:t xml:space="preserve"> alleen bestemd voor medewerkers</w:t>
+      </w:r>
+      <w:r>
+        <w:t>.</w:t>
+      </w:r>
     </w:p>
     <w:p>
       <w:pPr>
         <w:ind w:firstLine="709"/>
       </w:pPr>
       <w:r>
-        <w:t>Applicatie 1: De database.</w:t>
+        <w:t>4: De database.</w:t>
+      </w:r>
+      <w:r>
+        <w:t xml:space="preserve"> </w:t>
       </w:r>
     </w:p>
     <w:p>
@@ -1685,108 +1858,24 @@
         <w:ind w:firstLine="709"/>
       </w:pPr>
       <w:r>
-        <w:t xml:space="preserve">Aanvaller 1: </w:t>
-      </w:r>
-      <w:r>
-        <w:t>V</w:t>
-      </w:r>
-      <w:r>
-        <w:t xml:space="preserve">alt </w:t>
-      </w:r>
-      <w:r>
-        <w:t xml:space="preserve">een zoek- of toevoegfunctie </w:t>
-      </w:r>
-      <w:r>
-        <w:t xml:space="preserve">aan met een </w:t>
-      </w:r>
-      <w:r>
-        <w:t xml:space="preserve">(risico) </w:t>
-      </w:r>
-      <w:r>
-        <w:t>sql injectie.</w:t>
+        <w:t>Aanvaller: Valt aan door middel van (risico) broken access control</w:t>
+      </w:r>
+      <w:r>
+        <w:t xml:space="preserve"> op de medewerkers sites</w:t>
+      </w:r>
+      <w:r>
+        <w:t>.</w:t>
       </w:r>
     </w:p>
     <w:p>
-      <w:r>
-        <w:tab/>
-      </w:r>
-      <w:r>
-        <w:t>Maatregel 1:</w:t>
-      </w:r>
-      <w:r>
-        <w:t xml:space="preserve"> Prepared statements</w:t>
-      </w:r>
-    </w:p>
-    <w:p>
-      <w:r>
-        <w:lastRenderedPageBreak/>
-        <w:drawing>
-          <wp:inline distT="0" distB="0" distL="0" distR="0" wp14:anchorId="0A86EEC5" wp14:editId="2EA6A09F">
-            <wp:extent cx="5831840" cy="3630930"/>
-            <wp:effectExtent l="0" t="0" r="0" b="7620"/>
-            <wp:docPr id="4" name="Picture 4" descr="Text&#10;&#10;Description automatically generated"/>
-            <wp:cNvGraphicFramePr>
-              <a:graphicFrameLocks xmlns:a="http://schemas.openxmlformats.org/drawingml/2006/main" noChangeAspect="1"/>
-            </wp:cNvGraphicFramePr>
-            <a:graphic xmlns:a="http://schemas.openxmlformats.org/drawingml/2006/main">
-              <a:graphicData uri="http://schemas.openxmlformats.org/drawingml/2006/picture">
-                <pic:pic xmlns:pic="http://schemas.openxmlformats.org/drawingml/2006/picture">
-                  <pic:nvPicPr>
-                    <pic:cNvPr id="4" name="Picture 4" descr="Text&#10;&#10;Description automatically generated"/>
-                    <pic:cNvPicPr/>
-                  </pic:nvPicPr>
-                  <pic:blipFill>
-                    <a:blip r:embed="rId18"/>
-                    <a:stretch>
-                      <a:fillRect/>
-                    </a:stretch>
-                  </pic:blipFill>
-                  <pic:spPr>
-                    <a:xfrm>
-                      <a:off x="0" y="0"/>
-                      <a:ext cx="5831840" cy="3630930"/>
-                    </a:xfrm>
-                    <a:prstGeom prst="rect">
-                      <a:avLst/>
-                    </a:prstGeom>
-                  </pic:spPr>
-                </pic:pic>
-              </a:graphicData>
-            </a:graphic>
-          </wp:inline>
-        </w:drawing>
-      </w:r>
-    </w:p>
-    <w:p/>
-    <w:p/>
-    <w:p>
-      <w:pPr>
-        <w:ind w:firstLine="709"/>
-      </w:pPr>
-      <w:r>
-        <w:t>Applicatie 2: De websites van de medewerkers waar je voor moet inloggen.</w:t>
-      </w:r>
-    </w:p>
-    <w:p>
-      <w:pPr>
-        <w:ind w:firstLine="709"/>
-      </w:pPr>
-      <w:r>
-        <w:t>Aanvalller 2: Valt aan door middel van (risico) broken access control</w:t>
-      </w:r>
-      <w:r>
-        <w:t xml:space="preserve"> op de medewerkers sites</w:t>
+      <w:pPr>
+        <w:ind w:left="709"/>
+      </w:pPr>
+      <w:r>
+        <w:t>Maatregel: Een sessie die bijhoudt welke gegevens de persoon mag zien. Dit kan alleen aangepast worden als er ingelogd wordt</w:t>
       </w:r>
       <w:r>
         <w:t>.</w:t>
-      </w:r>
-    </w:p>
-    <w:p>
-      <w:pPr>
-        <w:ind w:left="709"/>
-      </w:pPr>
-      <w:r>
-        <w:t>Maatregel 2: Een sessie die bijhoudt welke gegevens de persoon mag zien. Dit kan alleen aangepast worden als er ingelogd wordt</w:t>
       </w:r>
     </w:p>
     <w:p>
@@ -6517,9 +6606,9 @@
   <w:rsids>
     <w:rsidRoot w:val="00AC2175"/>
     <w:rsid w:val="0003236B"/>
+    <w:rsid w:val="001014E8"/>
     <w:rsid w:val="00125922"/>
     <w:rsid w:val="003B18B8"/>
-    <w:rsid w:val="00483B2E"/>
     <w:rsid w:val="005343C8"/>
     <w:rsid w:val="005A4B92"/>
     <w:rsid w:val="006326B1"/>

</xml_diff>

<commit_message>
gebruikersnaam en wachtwoord aan toegevoegd
</commit_message>
<xml_diff>
--- a/applicatie/raw/Opleverdocument.docx
+++ b/applicatie/raw/Opleverdocument.docx
@@ -715,6 +715,18 @@
           <w:noProof/>
         </w:rPr>
         <w:t xml:space="preserve"> </w:t>
+      </w:r>
+      <w:r>
+        <w:rPr>
+          <w:noProof/>
+        </w:rPr>
+        <w:t>Als laatste is het de gebruikersnaam om in te loggen “Richard” en het wachtwoord “hellokitty”</w:t>
+      </w:r>
+      <w:r>
+        <w:rPr>
+          <w:noProof/>
+        </w:rPr>
+        <w:t xml:space="preserve">. </w:t>
       </w:r>
       <w:r>
         <w:rPr>
@@ -6606,8 +6618,8 @@
   <w:rsids>
     <w:rsidRoot w:val="00AC2175"/>
     <w:rsid w:val="0003236B"/>
-    <w:rsid w:val="001014E8"/>
     <w:rsid w:val="00125922"/>
+    <w:rsid w:val="0029205E"/>
     <w:rsid w:val="003B18B8"/>
     <w:rsid w:val="005343C8"/>
     <w:rsid w:val="005A4B92"/>

</xml_diff>

<commit_message>
nog een foto toegevoegd aan het document en een error melding weergeven
</commit_message>
<xml_diff>
--- a/applicatie/raw/Opleverdocument.docx
+++ b/applicatie/raw/Opleverdocument.docx
@@ -1603,125 +1603,24 @@
       </w:pPr>
       <w:bookmarkStart w:id="8" w:name="_Toc124232888"/>
       <w:r>
+        <w:lastRenderedPageBreak/>
         <w:t>Risicoanalyse</w:t>
       </w:r>
       <w:bookmarkEnd w:id="8"/>
     </w:p>
     <w:p>
-      <w:pPr>
-        <w:ind w:left="360"/>
+      <w:r>
+        <w:tab/>
+      </w:r>
+      <w:r>
         <w:rPr>
           <w:noProof/>
         </w:rPr>
-      </w:pPr>
-    </w:p>
-    <w:p>
-      <w:r>
-        <w:tab/>
-      </w:r>
-    </w:p>
-    <w:p>
-      <w:pPr>
-        <w:ind w:firstLine="360"/>
-      </w:pPr>
-    </w:p>
-    <w:p>
-      <w:pPr>
-        <w:ind w:firstLine="360"/>
-      </w:pPr>
-    </w:p>
-    <w:p>
-      <w:pPr>
-        <w:ind w:firstLine="709"/>
-      </w:pPr>
-      <w:r>
-        <w:t>Applicatie 1: De database.</w:t>
-      </w:r>
-      <w:r>
-        <w:t xml:space="preserve"> </w:t>
-      </w:r>
-    </w:p>
-    <w:p>
-      <w:pPr>
-        <w:ind w:firstLine="709"/>
-      </w:pPr>
-      <w:r>
-        <w:t>1: De website van gelre airport.</w:t>
-      </w:r>
-    </w:p>
-    <w:p>
-      <w:pPr>
-        <w:ind w:firstLine="709"/>
-      </w:pPr>
-      <w:r>
-        <w:t>2: De websites van de medewerkers waar je voor moet inloggen.</w:t>
-      </w:r>
-    </w:p>
-    <w:p>
-      <w:pPr>
-        <w:ind w:firstLine="709"/>
-      </w:pPr>
-      <w:r>
-        <w:t>3</w:t>
-      </w:r>
-      <w:r>
-        <w:t xml:space="preserve">: De database. </w:t>
-      </w:r>
-    </w:p>
-    <w:p>
-      <w:pPr>
-        <w:ind w:firstLine="709"/>
-      </w:pPr>
-      <w:r>
-        <w:t xml:space="preserve">Aanvaller: </w:t>
-      </w:r>
-      <w:r>
-        <w:t>V</w:t>
-      </w:r>
-      <w:r>
-        <w:t xml:space="preserve">alt </w:t>
-      </w:r>
-      <w:r>
-        <w:t xml:space="preserve">een zoek- of toevoegfunctie </w:t>
-      </w:r>
-      <w:r>
-        <w:t xml:space="preserve">aan met een </w:t>
-      </w:r>
-      <w:r>
-        <w:t xml:space="preserve">(risico) </w:t>
-      </w:r>
-      <w:r>
-        <w:t>sql injectie.</w:t>
-      </w:r>
-    </w:p>
-    <w:p>
-      <w:pPr>
-        <w:ind w:left="708"/>
-      </w:pPr>
-      <w:r>
-        <w:t>Maatregel:</w:t>
-      </w:r>
-      <w:r>
-        <w:t xml:space="preserve"> Prepared statements</w:t>
-      </w:r>
-      <w:r>
-        <w:t>/ pdo statements en is_numeric controles (die staan niet op de foto</w:t>
-      </w:r>
-      <w:r>
-        <w:t>, maar wel bijvoorbeeld op lijn 55 bij zelf_checkin_inlog.php</w:t>
-      </w:r>
-      <w:r>
-        <w:t>).</w:t>
-      </w:r>
-    </w:p>
-    <w:p>
-      <w:r>
-        <w:lastRenderedPageBreak/>
         <w:drawing>
-          <wp:inline distT="0" distB="0" distL="0" distR="0" wp14:anchorId="0A86EEC5" wp14:editId="2EA6A09F">
-            <wp:extent cx="5831840" cy="3630930"/>
-            <wp:effectExtent l="0" t="0" r="0" b="7620"/>
-            <wp:docPr id="4" name="Picture 4" descr="Text&#10;&#10;Description automatically generated"/>
+          <wp:inline distT="0" distB="0" distL="0" distR="0" wp14:anchorId="0BC09CD6" wp14:editId="287F961B">
+            <wp:extent cx="5831840" cy="3692525"/>
+            <wp:effectExtent l="0" t="0" r="0" b="3175"/>
+            <wp:docPr id="11" name="Picture 11" descr="Diagram&#10;&#10;Description automatically generated"/>
             <wp:cNvGraphicFramePr>
               <a:graphicFrameLocks xmlns:a="http://schemas.openxmlformats.org/drawingml/2006/main" noChangeAspect="1"/>
             </wp:cNvGraphicFramePr>
@@ -1729,57 +1628,13 @@
               <a:graphicData uri="http://schemas.openxmlformats.org/drawingml/2006/picture">
                 <pic:pic xmlns:pic="http://schemas.openxmlformats.org/drawingml/2006/picture">
                   <pic:nvPicPr>
-                    <pic:cNvPr id="4" name="Picture 4" descr="Text&#10;&#10;Description automatically generated"/>
-                    <pic:cNvPicPr/>
-                  </pic:nvPicPr>
-                  <pic:blipFill>
-                    <a:blip r:embed="rId17"/>
-                    <a:stretch>
-                      <a:fillRect/>
-                    </a:stretch>
-                  </pic:blipFill>
-                  <pic:spPr>
-                    <a:xfrm>
-                      <a:off x="0" y="0"/>
-                      <a:ext cx="5831840" cy="3630930"/>
-                    </a:xfrm>
-                    <a:prstGeom prst="rect">
-                      <a:avLst/>
-                    </a:prstGeom>
-                  </pic:spPr>
-                </pic:pic>
-              </a:graphicData>
-            </a:graphic>
-          </wp:inline>
-        </w:drawing>
-      </w:r>
-    </w:p>
-    <w:p/>
-    <w:p/>
-    <w:p>
-      <w:r>
-        <w:rPr>
-          <w:noProof/>
-        </w:rPr>
-        <w:drawing>
-          <wp:inline distT="0" distB="0" distL="0" distR="0" wp14:anchorId="55AB4035" wp14:editId="32E237F3">
-            <wp:extent cx="5831840" cy="3692525"/>
-            <wp:effectExtent l="0" t="0" r="0" b="3175"/>
-            <wp:docPr id="10" name="Picture 10" descr="Diagram&#10;&#10;Description automatically generated"/>
-            <wp:cNvGraphicFramePr>
-              <a:graphicFrameLocks xmlns:a="http://schemas.openxmlformats.org/drawingml/2006/main" noChangeAspect="1"/>
-            </wp:cNvGraphicFramePr>
-            <a:graphic xmlns:a="http://schemas.openxmlformats.org/drawingml/2006/main">
-              <a:graphicData uri="http://schemas.openxmlformats.org/drawingml/2006/picture">
-                <pic:pic xmlns:pic="http://schemas.openxmlformats.org/drawingml/2006/picture">
-                  <pic:nvPicPr>
-                    <pic:cNvPr id="10" name="Picture 10" descr="Diagram&#10;&#10;Description automatically generated"/>
+                    <pic:cNvPr id="11" name="Picture 11" descr="Diagram&#10;&#10;Description automatically generated"/>
                     <pic:cNvPicPr>
                       <a:picLocks noChangeAspect="1" noChangeArrowheads="1"/>
                     </pic:cNvPicPr>
                   </pic:nvPicPr>
                   <pic:blipFill>
-                    <a:blip r:embed="rId18" cstate="print">
+                    <a:blip r:embed="rId17" cstate="print">
                       <a:extLst>
                         <a:ext uri="{28A0092B-C50C-407E-A947-70E740481C1C}">
                           <a14:useLocalDpi xmlns:a14="http://schemas.microsoft.com/office/drawing/2010/main" val="0"/>
@@ -1813,6 +1668,186 @@
     </w:p>
     <w:p>
       <w:pPr>
+        <w:ind w:firstLine="360"/>
+      </w:pPr>
+    </w:p>
+    <w:p>
+      <w:pPr>
+        <w:ind w:firstLine="360"/>
+      </w:pPr>
+    </w:p>
+    <w:p>
+      <w:pPr>
+        <w:ind w:firstLine="709"/>
+      </w:pPr>
+      <w:r>
+        <w:t>1: De website van gelre airport.</w:t>
+      </w:r>
+    </w:p>
+    <w:p>
+      <w:pPr>
+        <w:ind w:firstLine="709"/>
+      </w:pPr>
+      <w:r>
+        <w:t>2: De websites van de medewerkers waar je voor moet inloggen.</w:t>
+      </w:r>
+    </w:p>
+    <w:p>
+      <w:pPr>
+        <w:ind w:firstLine="709"/>
+      </w:pPr>
+      <w:r>
+        <w:t>3</w:t>
+      </w:r>
+      <w:r>
+        <w:t xml:space="preserve">: De database. </w:t>
+      </w:r>
+    </w:p>
+    <w:p>
+      <w:pPr>
+        <w:ind w:firstLine="709"/>
+      </w:pPr>
+      <w:r>
+        <w:t xml:space="preserve">Aanvaller: </w:t>
+      </w:r>
+      <w:r>
+        <w:t>V</w:t>
+      </w:r>
+      <w:r>
+        <w:t xml:space="preserve">alt </w:t>
+      </w:r>
+      <w:r>
+        <w:t xml:space="preserve">een zoek- of toevoegfunctie </w:t>
+      </w:r>
+      <w:r>
+        <w:t xml:space="preserve">aan met een </w:t>
+      </w:r>
+      <w:r>
+        <w:t xml:space="preserve">(risico) </w:t>
+      </w:r>
+      <w:r>
+        <w:t>sql injectie.</w:t>
+      </w:r>
+    </w:p>
+    <w:p>
+      <w:pPr>
+        <w:ind w:left="708"/>
+      </w:pPr>
+      <w:r>
+        <w:t>Maatregel:</w:t>
+      </w:r>
+      <w:r>
+        <w:t xml:space="preserve"> Prepared statements</w:t>
+      </w:r>
+      <w:r>
+        <w:t>/ pdo statements en is_numeric controles (die staan niet op de foto</w:t>
+      </w:r>
+      <w:r>
+        <w:t>, maar wel bijvoorbeeld op lijn 55 bij zelf_checkin_inlog.php</w:t>
+      </w:r>
+      <w:r>
+        <w:t>).</w:t>
+      </w:r>
+    </w:p>
+    <w:p>
+      <w:r>
+        <w:lastRenderedPageBreak/>
+        <w:drawing>
+          <wp:inline distT="0" distB="0" distL="0" distR="0" wp14:anchorId="0A86EEC5" wp14:editId="2EA6A09F">
+            <wp:extent cx="5831840" cy="3630930"/>
+            <wp:effectExtent l="0" t="0" r="0" b="7620"/>
+            <wp:docPr id="4" name="Picture 4" descr="Text&#10;&#10;Description automatically generated"/>
+            <wp:cNvGraphicFramePr>
+              <a:graphicFrameLocks xmlns:a="http://schemas.openxmlformats.org/drawingml/2006/main" noChangeAspect="1"/>
+            </wp:cNvGraphicFramePr>
+            <a:graphic xmlns:a="http://schemas.openxmlformats.org/drawingml/2006/main">
+              <a:graphicData uri="http://schemas.openxmlformats.org/drawingml/2006/picture">
+                <pic:pic xmlns:pic="http://schemas.openxmlformats.org/drawingml/2006/picture">
+                  <pic:nvPicPr>
+                    <pic:cNvPr id="4" name="Picture 4" descr="Text&#10;&#10;Description automatically generated"/>
+                    <pic:cNvPicPr/>
+                  </pic:nvPicPr>
+                  <pic:blipFill>
+                    <a:blip r:embed="rId18"/>
+                    <a:stretch>
+                      <a:fillRect/>
+                    </a:stretch>
+                  </pic:blipFill>
+                  <pic:spPr>
+                    <a:xfrm>
+                      <a:off x="0" y="0"/>
+                      <a:ext cx="5831840" cy="3630930"/>
+                    </a:xfrm>
+                    <a:prstGeom prst="rect">
+                      <a:avLst/>
+                    </a:prstGeom>
+                  </pic:spPr>
+                </pic:pic>
+              </a:graphicData>
+            </a:graphic>
+          </wp:inline>
+        </w:drawing>
+      </w:r>
+    </w:p>
+    <w:p/>
+    <w:p/>
+    <w:p>
+      <w:r>
+        <w:rPr>
+          <w:noProof/>
+        </w:rPr>
+        <w:drawing>
+          <wp:inline distT="0" distB="0" distL="0" distR="0" wp14:anchorId="55AB4035" wp14:editId="32E237F3">
+            <wp:extent cx="5831840" cy="3692525"/>
+            <wp:effectExtent l="0" t="0" r="0" b="3175"/>
+            <wp:docPr id="10" name="Picture 10" descr="Diagram&#10;&#10;Description automatically generated"/>
+            <wp:cNvGraphicFramePr>
+              <a:graphicFrameLocks xmlns:a="http://schemas.openxmlformats.org/drawingml/2006/main" noChangeAspect="1"/>
+            </wp:cNvGraphicFramePr>
+            <a:graphic xmlns:a="http://schemas.openxmlformats.org/drawingml/2006/main">
+              <a:graphicData uri="http://schemas.openxmlformats.org/drawingml/2006/picture">
+                <pic:pic xmlns:pic="http://schemas.openxmlformats.org/drawingml/2006/picture">
+                  <pic:nvPicPr>
+                    <pic:cNvPr id="10" name="Picture 10" descr="Diagram&#10;&#10;Description automatically generated"/>
+                    <pic:cNvPicPr>
+                      <a:picLocks noChangeAspect="1" noChangeArrowheads="1"/>
+                    </pic:cNvPicPr>
+                  </pic:nvPicPr>
+                  <pic:blipFill>
+                    <a:blip r:embed="rId19" cstate="print">
+                      <a:extLst>
+                        <a:ext uri="{28A0092B-C50C-407E-A947-70E740481C1C}">
+                          <a14:useLocalDpi xmlns:a14="http://schemas.microsoft.com/office/drawing/2010/main" val="0"/>
+                        </a:ext>
+                      </a:extLst>
+                    </a:blip>
+                    <a:srcRect/>
+                    <a:stretch>
+                      <a:fillRect/>
+                    </a:stretch>
+                  </pic:blipFill>
+                  <pic:spPr bwMode="auto">
+                    <a:xfrm>
+                      <a:off x="0" y="0"/>
+                      <a:ext cx="5831840" cy="3692525"/>
+                    </a:xfrm>
+                    <a:prstGeom prst="rect">
+                      <a:avLst/>
+                    </a:prstGeom>
+                    <a:noFill/>
+                    <a:ln>
+                      <a:noFill/>
+                    </a:ln>
+                  </pic:spPr>
+                </pic:pic>
+              </a:graphicData>
+            </a:graphic>
+          </wp:inline>
+        </w:drawing>
+      </w:r>
+    </w:p>
+    <w:p>
+      <w:pPr>
         <w:ind w:firstLine="709"/>
       </w:pPr>
       <w:r>
@@ -1911,7 +1946,7 @@
                     <pic:cNvPicPr/>
                   </pic:nvPicPr>
                   <pic:blipFill>
-                    <a:blip r:embed="rId19"/>
+                    <a:blip r:embed="rId20"/>
                     <a:stretch>
                       <a:fillRect/>
                     </a:stretch>
@@ -1984,7 +2019,7 @@
       <w:r>
         <w:t xml:space="preserve">vliegveld_1: </w:t>
       </w:r>
-      <w:hyperlink r:id="rId20" w:history="1">
+      <w:hyperlink r:id="rId21" w:history="1">
         <w:r>
           <w:rPr>
             <w:rStyle w:val="Hyperlink"/>
@@ -2009,7 +2044,7 @@
       <w:r>
         <w:t xml:space="preserve">vliegveld_2: </w:t>
       </w:r>
-      <w:hyperlink r:id="rId21" w:history="1">
+      <w:hyperlink r:id="rId22" w:history="1">
         <w:r>
           <w:rPr>
             <w:rStyle w:val="Hyperlink"/>
@@ -2046,7 +2081,7 @@
       <w:r>
         <w:t xml:space="preserve">: </w:t>
       </w:r>
-      <w:hyperlink r:id="rId22" w:history="1">
+      <w:hyperlink r:id="rId23" w:history="1">
         <w:r>
           <w:rPr>
             <w:rStyle w:val="Hyperlink"/>
@@ -2071,7 +2106,7 @@
       <w:r>
         <w:t xml:space="preserve">: </w:t>
       </w:r>
-      <w:hyperlink r:id="rId23" w:history="1">
+      <w:hyperlink r:id="rId24" w:history="1">
         <w:r>
           <w:rPr>
             <w:rStyle w:val="Hyperlink"/>
@@ -2096,7 +2131,7 @@
       <w:r>
         <w:t xml:space="preserve">: </w:t>
       </w:r>
-      <w:hyperlink r:id="rId24" w:history="1">
+      <w:hyperlink r:id="rId25" w:history="1">
         <w:r>
           <w:rPr>
             <w:rStyle w:val="Hyperlink"/>
@@ -2119,8 +2154,8 @@
     <w:p/>
     <w:p/>
     <w:sectPr>
-      <w:headerReference w:type="default" r:id="rId25"/>
-      <w:footerReference w:type="default" r:id="rId26"/>
+      <w:headerReference w:type="default" r:id="rId26"/>
+      <w:footerReference w:type="default" r:id="rId27"/>
       <w:pgSz w:w="11906" w:h="16838" w:code="9"/>
       <w:pgMar w:top="2268" w:right="1361" w:bottom="1418" w:left="1361" w:header="709" w:footer="567" w:gutter="0"/>
       <w:cols w:space="708"/>
@@ -6619,7 +6654,6 @@
     <w:rsidRoot w:val="00AC2175"/>
     <w:rsid w:val="0003236B"/>
     <w:rsid w:val="00125922"/>
-    <w:rsid w:val="0029205E"/>
     <w:rsid w:val="003B18B8"/>
     <w:rsid w:val="005343C8"/>
     <w:rsid w:val="005A4B92"/>
@@ -6636,6 +6670,7 @@
     <w:rsid w:val="00C9460B"/>
     <w:rsid w:val="00D940FB"/>
     <w:rsid w:val="00E30130"/>
+    <w:rsid w:val="00EE2374"/>
   </w:rsids>
   <m:mathPr>
     <m:mathFont m:val="Cambria Math"/>

</xml_diff>

<commit_message>
de inhoudsopgave nog geupdate
</commit_message>
<xml_diff>
--- a/applicatie/raw/Opleverdocument.docx
+++ b/applicatie/raw/Opleverdocument.docx
@@ -194,7 +194,7 @@
         </w:numPr>
         <w:ind w:left="576"/>
       </w:pPr>
-      <w:bookmarkStart w:id="0" w:name="_Toc124232885"/>
+      <w:bookmarkStart w:id="0" w:name="_Toc124341225"/>
       <w:r>
         <w:lastRenderedPageBreak/>
         <w:t>I</w:t>
@@ -238,7 +238,7 @@
           <w:r>
             <w:fldChar w:fldCharType="separate"/>
           </w:r>
-          <w:hyperlink w:anchor="_Toc124232885" w:history="1">
+          <w:hyperlink w:anchor="_Toc124341225" w:history="1">
             <w:r>
               <w:rPr>
                 <w:rStyle w:val="Hyperlink"/>
@@ -261,7 +261,7 @@
               <w:rPr>
                 <w:webHidden/>
               </w:rPr>
-              <w:instrText xml:space="preserve"> PAGEREF _Toc124232885 \h </w:instrText>
+              <w:instrText xml:space="preserve"> PAGEREF _Toc124341225 \h </w:instrText>
             </w:r>
             <w:r>
               <w:rPr>
@@ -298,7 +298,7 @@
               <w:lang w:val="en-GB" w:eastAsia="en-GB"/>
             </w:rPr>
           </w:pPr>
-          <w:hyperlink w:anchor="_Toc124232886" w:history="1">
+          <w:hyperlink w:anchor="_Toc124341226" w:history="1">
             <w:r>
               <w:rPr>
                 <w:rStyle w:val="Hyperlink"/>
@@ -336,7 +336,7 @@
               <w:rPr>
                 <w:webHidden/>
               </w:rPr>
-              <w:instrText xml:space="preserve"> PAGEREF _Toc124232886 \h </w:instrText>
+              <w:instrText xml:space="preserve"> PAGEREF _Toc124341226 \h </w:instrText>
             </w:r>
             <w:r>
               <w:rPr>
@@ -373,7 +373,7 @@
               <w:lang w:val="en-GB" w:eastAsia="en-GB"/>
             </w:rPr>
           </w:pPr>
-          <w:hyperlink w:anchor="_Toc124232887" w:history="1">
+          <w:hyperlink w:anchor="_Toc124341227" w:history="1">
             <w:r>
               <w:rPr>
                 <w:rStyle w:val="Hyperlink"/>
@@ -411,7 +411,7 @@
               <w:rPr>
                 <w:webHidden/>
               </w:rPr>
-              <w:instrText xml:space="preserve"> PAGEREF _Toc124232887 \h </w:instrText>
+              <w:instrText xml:space="preserve"> PAGEREF _Toc124341227 \h </w:instrText>
             </w:r>
             <w:r>
               <w:rPr>
@@ -448,7 +448,7 @@
               <w:lang w:val="en-GB" w:eastAsia="en-GB"/>
             </w:rPr>
           </w:pPr>
-          <w:hyperlink w:anchor="_Toc124232888" w:history="1">
+          <w:hyperlink w:anchor="_Toc124341228" w:history="1">
             <w:r>
               <w:rPr>
                 <w:rStyle w:val="Hyperlink"/>
@@ -486,7 +486,7 @@
               <w:rPr>
                 <w:webHidden/>
               </w:rPr>
-              <w:instrText xml:space="preserve"> PAGEREF _Toc124232888 \h </w:instrText>
+              <w:instrText xml:space="preserve"> PAGEREF _Toc124341228 \h </w:instrText>
             </w:r>
             <w:r>
               <w:rPr>
@@ -503,7 +503,7 @@
               <w:rPr>
                 <w:webHidden/>
               </w:rPr>
-              <w:t>6</w:t>
+              <w:t>7</w:t>
             </w:r>
             <w:r>
               <w:rPr>
@@ -523,7 +523,7 @@
               <w:lang w:val="en-GB" w:eastAsia="en-GB"/>
             </w:rPr>
           </w:pPr>
-          <w:hyperlink w:anchor="_Toc124232889" w:history="1">
+          <w:hyperlink w:anchor="_Toc124341229" w:history="1">
             <w:r>
               <w:rPr>
                 <w:rStyle w:val="Hyperlink"/>
@@ -561,7 +561,7 @@
               <w:rPr>
                 <w:webHidden/>
               </w:rPr>
-              <w:instrText xml:space="preserve"> PAGEREF _Toc124232889 \h </w:instrText>
+              <w:instrText xml:space="preserve"> PAGEREF _Toc124341229 \h </w:instrText>
             </w:r>
             <w:r>
               <w:rPr>
@@ -578,7 +578,7 @@
               <w:rPr>
                 <w:webHidden/>
               </w:rPr>
-              <w:t>6</w:t>
+              <w:t>10</w:t>
             </w:r>
             <w:r>
               <w:rPr>
@@ -598,11 +598,11 @@
         </w:p>
       </w:sdtContent>
     </w:sdt>
-    <w:bookmarkStart w:id="1" w:name="_Toc453921976" w:displacedByCustomXml="prev"/>
-    <w:bookmarkStart w:id="2" w:name="_Toc453921523" w:displacedByCustomXml="prev"/>
+    <w:bookmarkStart w:id="1" w:name="_Toc453919959" w:displacedByCustomXml="prev"/>
+    <w:bookmarkStart w:id="2" w:name="_Toc453920324" w:displacedByCustomXml="prev"/>
     <w:bookmarkStart w:id="3" w:name="_Toc453921312" w:displacedByCustomXml="prev"/>
-    <w:bookmarkStart w:id="4" w:name="_Toc453920324" w:displacedByCustomXml="prev"/>
-    <w:bookmarkStart w:id="5" w:name="_Toc453919959" w:displacedByCustomXml="prev"/>
+    <w:bookmarkStart w:id="4" w:name="_Toc453921523" w:displacedByCustomXml="prev"/>
+    <w:bookmarkStart w:id="5" w:name="_Toc453921976" w:displacedByCustomXml="prev"/>
     <w:p>
       <w:r>
         <w:br w:type="page"/>
@@ -616,7 +616,7 @@
           <w:numId w:val="27"/>
         </w:numPr>
       </w:pPr>
-      <w:bookmarkStart w:id="6" w:name="_Toc124232886"/>
+      <w:bookmarkStart w:id="6" w:name="_Toc124341226"/>
       <w:bookmarkEnd w:id="5"/>
       <w:bookmarkEnd w:id="4"/>
       <w:bookmarkEnd w:id="3"/>
@@ -749,7 +749,7 @@
           <w:numId w:val="27"/>
         </w:numPr>
       </w:pPr>
-      <w:bookmarkStart w:id="7" w:name="_Toc124232887"/>
+      <w:bookmarkStart w:id="7" w:name="_Toc124341227"/>
       <w:r>
         <w:lastRenderedPageBreak/>
         <w:t>Verwerking user stories</w:t>
@@ -1601,7 +1601,7 @@
           <w:numId w:val="27"/>
         </w:numPr>
       </w:pPr>
-      <w:bookmarkStart w:id="8" w:name="_Toc124232888"/>
+      <w:bookmarkStart w:id="8" w:name="_Toc124341228"/>
       <w:r>
         <w:lastRenderedPageBreak/>
         <w:t>Risicoanalyse</w:t>
@@ -1751,6 +1751,9 @@
     </w:p>
     <w:p>
       <w:r>
+        <w:rPr>
+          <w:noProof/>
+        </w:rPr>
         <w:lastRenderedPageBreak/>
         <w:drawing>
           <wp:inline distT="0" distB="0" distL="0" distR="0" wp14:anchorId="0A86EEC5" wp14:editId="2EA6A09F">
@@ -1987,7 +1990,6 @@
           <w:sz w:val="24"/>
         </w:rPr>
       </w:pPr>
-      <w:bookmarkStart w:id="9" w:name="_Toc124232889"/>
       <w:r>
         <w:br w:type="page"/>
       </w:r>
@@ -2000,6 +2002,7 @@
           <w:numId w:val="27"/>
         </w:numPr>
       </w:pPr>
+      <w:bookmarkStart w:id="9" w:name="_Toc124341229"/>
       <w:r>
         <w:lastRenderedPageBreak/>
         <w:t>Bronnen</w:t>
@@ -2049,19 +2052,7 @@
           <w:rPr>
             <w:rStyle w:val="Hyperlink"/>
           </w:rPr>
-          <w:t>Vlie</w:t>
-        </w:r>
-        <w:r>
-          <w:rPr>
-            <w:rStyle w:val="Hyperlink"/>
-          </w:rPr>
-          <w:t>g</w:t>
-        </w:r>
-        <w:r>
-          <w:rPr>
-            <w:rStyle w:val="Hyperlink"/>
-          </w:rPr>
-          <w:t>veld_2</w:t>
+          <w:t>Vliegveld_2</w:t>
         </w:r>
       </w:hyperlink>
       <w:r>
@@ -2073,13 +2064,7 @@
         <w:ind w:left="360"/>
       </w:pPr>
       <w:r>
-        <w:t>Bron foto vliegveld_</w:t>
-      </w:r>
-      <w:r>
-        <w:t>3</w:t>
-      </w:r>
-      <w:r>
-        <w:t xml:space="preserve">: </w:t>
+        <w:t xml:space="preserve">Bron foto vliegveld_3: </w:t>
       </w:r>
       <w:hyperlink r:id="rId23" w:history="1">
         <w:r>
@@ -2098,13 +2083,7 @@
         <w:ind w:left="360"/>
       </w:pPr>
       <w:r>
-        <w:t>Bron foto vliegveld_</w:t>
-      </w:r>
-      <w:r>
-        <w:t>4</w:t>
-      </w:r>
-      <w:r>
-        <w:t xml:space="preserve">: </w:t>
+        <w:t xml:space="preserve">Bron foto vliegveld_4: </w:t>
       </w:r>
       <w:hyperlink r:id="rId24" w:history="1">
         <w:r>
@@ -2123,13 +2102,7 @@
         <w:ind w:left="360"/>
       </w:pPr>
       <w:r>
-        <w:t>Bron foto vliegveld_</w:t>
-      </w:r>
-      <w:r>
-        <w:t>5</w:t>
-      </w:r>
-      <w:r>
-        <w:t xml:space="preserve">: </w:t>
+        <w:t xml:space="preserve">Bron foto vliegveld_5: </w:t>
       </w:r>
       <w:hyperlink r:id="rId25" w:history="1">
         <w:r>
@@ -6665,6 +6638,7 @@
     <w:rsid w:val="00AA595E"/>
     <w:rsid w:val="00AC2175"/>
     <w:rsid w:val="00AF2DB0"/>
+    <w:rsid w:val="00B20640"/>
     <w:rsid w:val="00BC329E"/>
     <w:rsid w:val="00BC6C35"/>
     <w:rsid w:val="00C9460B"/>
@@ -7377,12 +7351,6 @@
 </file>
 
 <file path=customXml/item1.xml><?xml version="1.0" encoding="utf-8"?>
-<p:properties xmlns:p="http://schemas.microsoft.com/office/2006/metadata/properties" xmlns:xsi="http://www.w3.org/2001/XMLSchema-instance" xmlns:pc="http://schemas.microsoft.com/office/infopath/2007/PartnerControls">
-  <documentManagement/>
-</p:properties>
-</file>
-
-<file path=customXml/item2.xml><?xml version="1.0" encoding="utf-8"?>
 <b:Sources xmlns:b="http://schemas.openxmlformats.org/officeDocument/2006/bibliography" xmlns="http://schemas.openxmlformats.org/officeDocument/2006/bibliography" SelectedStyle="\APASixthEditionOfficeOnline.xsl" StyleName="APA" Version="6">
   <b:Source>
     <b:Tag>HPi10</b:Tag>
@@ -7407,7 +7375,22 @@
 </b:Sources>
 </file>
 
+<file path=customXml/item2.xml><?xml version="1.0" encoding="utf-8"?>
+<p:properties xmlns:p="http://schemas.microsoft.com/office/2006/metadata/properties" xmlns:xsi="http://www.w3.org/2001/XMLSchema-instance" xmlns:pc="http://schemas.microsoft.com/office/infopath/2007/PartnerControls">
+  <documentManagement/>
+</p:properties>
+</file>
+
 <file path=customXml/item3.xml><?xml version="1.0" encoding="utf-8"?>
+<?mso-contentType ?>
+<FormTemplates xmlns="http://schemas.microsoft.com/sharepoint/v3/contenttype/forms">
+  <Display>DocumentLibraryForm</Display>
+  <Edit>DocumentLibraryForm</Edit>
+  <New>DocumentLibraryForm</New>
+</FormTemplates>
+</file>
+
+<file path=customXml/item4.xml><?xml version="1.0" encoding="utf-8"?>
 <ct:contentTypeSchema xmlns:ct="http://schemas.microsoft.com/office/2006/metadata/contentType" xmlns:ma="http://schemas.microsoft.com/office/2006/metadata/properties/metaAttributes" ct:_="" ma:_="" ma:contentTypeName="Document" ma:contentTypeID="0x010100748BC2F0AC01C04BA37F8A3EE99EF9B2" ma:contentTypeVersion="0" ma:contentTypeDescription="Een nieuw document maken." ma:contentTypeScope="" ma:versionID="b7054971a46f065470bc0e490339fad3">
   <xsd:schema xmlns:xsd="http://www.w3.org/2001/XMLSchema" xmlns:xs="http://www.w3.org/2001/XMLSchema" xmlns:p="http://schemas.microsoft.com/office/2006/metadata/properties" targetNamespace="http://schemas.microsoft.com/office/2006/metadata/properties" ma:root="true" ma:fieldsID="1978a156f712f99d6452530788f7ffe9">
     <xsd:element name="properties">
@@ -7521,16 +7504,15 @@
 </ct:contentTypeSchema>
 </file>
 
-<file path=customXml/item4.xml><?xml version="1.0" encoding="utf-8"?>
-<?mso-contentType ?>
-<FormTemplates xmlns="http://schemas.microsoft.com/sharepoint/v3/contenttype/forms">
-  <Display>DocumentLibraryForm</Display>
-  <Edit>DocumentLibraryForm</Edit>
-  <New>DocumentLibraryForm</New>
-</FormTemplates>
+<file path=customXml/itemProps1.xml><?xml version="1.0" encoding="utf-8"?>
+<ds:datastoreItem xmlns:ds="http://schemas.openxmlformats.org/officeDocument/2006/customXml" ds:itemID="{FC5467D7-69FE-4180-BE19-1D4073F22D60}">
+  <ds:schemaRefs>
+    <ds:schemaRef ds:uri="http://schemas.openxmlformats.org/officeDocument/2006/bibliography"/>
+  </ds:schemaRefs>
+</ds:datastoreItem>
 </file>
 
-<file path=customXml/itemProps1.xml><?xml version="1.0" encoding="utf-8"?>
+<file path=customXml/itemProps2.xml><?xml version="1.0" encoding="utf-8"?>
 <ds:datastoreItem xmlns:ds="http://schemas.openxmlformats.org/officeDocument/2006/customXml" ds:itemID="{A96086A9-C93B-4195-9942-41863CCC68C6}">
   <ds:schemaRefs>
     <ds:schemaRef ds:uri="http://schemas.microsoft.com/office/2006/metadata/properties"/>
@@ -7539,15 +7521,15 @@
 </ds:datastoreItem>
 </file>
 
-<file path=customXml/itemProps2.xml><?xml version="1.0" encoding="utf-8"?>
-<ds:datastoreItem xmlns:ds="http://schemas.openxmlformats.org/officeDocument/2006/customXml" ds:itemID="{FC5467D7-69FE-4180-BE19-1D4073F22D60}">
+<file path=customXml/itemProps3.xml><?xml version="1.0" encoding="utf-8"?>
+<ds:datastoreItem xmlns:ds="http://schemas.openxmlformats.org/officeDocument/2006/customXml" ds:itemID="{A05A2F34-0CE7-4D6F-9850-E83E48AF91B1}">
   <ds:schemaRefs>
-    <ds:schemaRef ds:uri="http://schemas.openxmlformats.org/officeDocument/2006/bibliography"/>
+    <ds:schemaRef ds:uri="http://schemas.microsoft.com/sharepoint/v3/contenttype/forms"/>
   </ds:schemaRefs>
 </ds:datastoreItem>
 </file>
 
-<file path=customXml/itemProps3.xml><?xml version="1.0" encoding="utf-8"?>
+<file path=customXml/itemProps4.xml><?xml version="1.0" encoding="utf-8"?>
 <ds:datastoreItem xmlns:ds="http://schemas.openxmlformats.org/officeDocument/2006/customXml" ds:itemID="{FC2F32BA-D461-4C36-B9B8-FD7B4CD0577C}">
   <ds:schemaRefs>
     <ds:schemaRef ds:uri="http://schemas.microsoft.com/office/2006/metadata/contentType"/>
@@ -7561,12 +7543,4 @@
     <ds:schemaRef ds:uri="http://schemas.microsoft.com/office/infopath/2007/PartnerControls"/>
   </ds:schemaRefs>
 </ds:datastoreItem>
-</file>
-
-<file path=customXml/itemProps4.xml><?xml version="1.0" encoding="utf-8"?>
-<ds:datastoreItem xmlns:ds="http://schemas.openxmlformats.org/officeDocument/2006/customXml" ds:itemID="{A05A2F34-0CE7-4D6F-9850-E83E48AF91B1}">
-  <ds:schemaRefs>
-    <ds:schemaRef ds:uri="http://schemas.microsoft.com/sharepoint/v3/contenttype/forms"/>
-  </ds:schemaRefs>
-</ds:datastoreItem>
 </file>
</xml_diff>